<commit_message>
Bætti við nýjum .html síðum og myndum sem verða notaðar
</commit_message>
<xml_diff>
--- a/efni/Ritefni.docx
+++ b/efni/Ritefni.docx
@@ -552,7 +552,544 @@
           <w:sz w:val="24"/>
           <w:szCs w:val="24"/>
         </w:rPr>
-        <w:t>. Eftir</w:t>
+        <w:t>. Eftir mikilla vinsælda keyptu VALV</w:t>
+      </w:r>
+      <w:r>
+        <w:rPr>
+          <w:rFonts w:ascii="Times New Roman" w:hAnsi="Times New Roman"/>
+          <w:sz w:val="24"/>
+          <w:szCs w:val="24"/>
+          <w:vertAlign w:val="superscript"/>
+        </w:rPr>
+        <w:t>E</w:t>
+      </w:r>
+      <w:r>
+        <w:rPr>
+          <w:rFonts w:ascii="Times New Roman" w:hAnsi="Times New Roman"/>
+          <w:sz w:val="24"/>
+          <w:szCs w:val="24"/>
+        </w:rPr>
+        <w:t xml:space="preserve"> hugmynd</w:t>
+      </w:r>
+      <w:r>
+        <w:rPr>
+          <w:rFonts w:ascii="Times New Roman" w:hAnsi="Times New Roman"/>
+          <w:sz w:val="24"/>
+          <w:szCs w:val="24"/>
+        </w:rPr>
+        <w:t>ina frá höfundunum. VALV</w:t>
+      </w:r>
+      <w:r>
+        <w:rPr>
+          <w:rFonts w:ascii="Times New Roman" w:hAnsi="Times New Roman"/>
+          <w:sz w:val="24"/>
+          <w:szCs w:val="24"/>
+          <w:vertAlign w:val="superscript"/>
+        </w:rPr>
+        <w:t xml:space="preserve">E </w:t>
+      </w:r>
+      <w:r>
+        <w:rPr>
+          <w:rFonts w:ascii="Times New Roman" w:hAnsi="Times New Roman"/>
+          <w:sz w:val="24"/>
+          <w:szCs w:val="24"/>
+        </w:rPr>
+        <w:t>gripu tækifærið og smíðuðu leik úr hugmyndinni og þannig varð Counter-Strike línan til.</w:t>
+      </w:r>
+    </w:p>
+    <w:p>
+      <w:pPr>
+        <w:spacing w:after="0"/>
+        <w:rPr>
+          <w:rFonts w:ascii="Times New Roman" w:hAnsi="Times New Roman"/>
+          <w:sz w:val="24"/>
+          <w:szCs w:val="24"/>
+        </w:rPr>
+      </w:pPr>
+    </w:p>
+    <w:p>
+      <w:pPr>
+        <w:spacing w:after="0"/>
+        <w:rPr>
+          <w:rFonts w:ascii="Times New Roman" w:hAnsi="Times New Roman"/>
+          <w:sz w:val="24"/>
+          <w:szCs w:val="24"/>
+        </w:rPr>
+      </w:pPr>
+      <w:r>
+        <w:rPr>
+          <w:rFonts w:ascii="Times New Roman" w:hAnsi="Times New Roman"/>
+          <w:sz w:val="24"/>
+          <w:szCs w:val="24"/>
+        </w:rPr>
+        <w:t xml:space="preserve">CS:GO spilast á sama vegu og aðrir Counter-Strike leikir. Spilarar spila eitt af tveimur liðum; Sérsveitin eða Hryðjuverkamenn. Bæði lið hafa mismunandi markmið, Sérsveitin eiga að koma veg fyrir </w:t>
+      </w:r>
+      <w:r>
+        <w:rPr>
+          <w:rFonts w:ascii="Times New Roman" w:hAnsi="Times New Roman"/>
+          <w:sz w:val="24"/>
+          <w:szCs w:val="24"/>
+        </w:rPr>
+        <w:t>H</w:t>
+      </w:r>
+      <w:r>
+        <w:rPr>
+          <w:rFonts w:ascii="Times New Roman" w:hAnsi="Times New Roman"/>
+          <w:sz w:val="24"/>
+          <w:szCs w:val="24"/>
+        </w:rPr>
+        <w:t xml:space="preserve">ryðjuverkamennina að sprengja </w:t>
+      </w:r>
+      <w:r>
+        <w:rPr>
+          <w:rFonts w:ascii="Times New Roman" w:hAnsi="Times New Roman"/>
+          <w:sz w:val="24"/>
+          <w:szCs w:val="24"/>
+        </w:rPr>
+        <w:t>eitt af tveimur svæðum</w:t>
+      </w:r>
+      <w:r>
+        <w:rPr>
+          <w:rFonts w:ascii="Times New Roman" w:hAnsi="Times New Roman"/>
+          <w:sz w:val="24"/>
+          <w:szCs w:val="24"/>
+        </w:rPr>
+        <w:t xml:space="preserve"> á kortinu eða á S</w:t>
+      </w:r>
+      <w:r>
+        <w:rPr>
+          <w:rFonts w:ascii="Times New Roman" w:hAnsi="Times New Roman"/>
+          <w:sz w:val="24"/>
+          <w:szCs w:val="24"/>
+        </w:rPr>
+        <w:t>érsveitin að bjarga gíslum sem H</w:t>
+      </w:r>
+      <w:r>
+        <w:rPr>
+          <w:rFonts w:ascii="Times New Roman" w:hAnsi="Times New Roman"/>
+          <w:sz w:val="24"/>
+          <w:szCs w:val="24"/>
+        </w:rPr>
+        <w:t>ryðjuv</w:t>
+      </w:r>
+      <w:r>
+        <w:rPr>
+          <w:rFonts w:ascii="Times New Roman" w:hAnsi="Times New Roman"/>
+          <w:sz w:val="24"/>
+          <w:szCs w:val="24"/>
+        </w:rPr>
+        <w:t xml:space="preserve">erkamennirnir eru með í haldi. Markmið fara eftir </w:t>
+      </w:r>
+      <w:r>
+        <w:rPr>
+          <w:rFonts w:ascii="Times New Roman" w:hAnsi="Times New Roman"/>
+          <w:sz w:val="24"/>
+          <w:szCs w:val="24"/>
+        </w:rPr>
+        <w:t>hvaða</w:t>
+      </w:r>
+      <w:r>
+        <w:rPr>
+          <w:rFonts w:ascii="Times New Roman" w:hAnsi="Times New Roman"/>
+          <w:sz w:val="24"/>
+          <w:szCs w:val="24"/>
+        </w:rPr>
+        <w:t xml:space="preserve"> borð er spilað (defuse/hostage)</w:t>
+      </w:r>
+      <w:r>
+        <w:rPr>
+          <w:rFonts w:ascii="Times New Roman" w:hAnsi="Times New Roman"/>
+          <w:sz w:val="24"/>
+          <w:szCs w:val="24"/>
+        </w:rPr>
+        <w:t>, sum borð eru sprengju-borð og önnur gísl-borð</w:t>
+      </w:r>
+      <w:r>
+        <w:rPr>
+          <w:rFonts w:ascii="Times New Roman" w:hAnsi="Times New Roman"/>
+          <w:sz w:val="24"/>
+          <w:szCs w:val="24"/>
+        </w:rPr>
+        <w:t>. Ekki geta spilendur valið hvort liðið þeir byrja sem (Sérsveitin/Hyriðjuverkamenn). Fimm</w:t>
+      </w:r>
+      <w:r>
+        <w:rPr>
+          <w:rFonts w:ascii="Times New Roman" w:hAnsi="Times New Roman"/>
+          <w:sz w:val="24"/>
+          <w:szCs w:val="24"/>
+        </w:rPr>
+        <w:t xml:space="preserve"> leikmenn</w:t>
+      </w:r>
+      <w:r>
+        <w:rPr>
+          <w:rFonts w:ascii="Times New Roman" w:hAnsi="Times New Roman"/>
+          <w:sz w:val="24"/>
+          <w:szCs w:val="24"/>
+        </w:rPr>
+        <w:t xml:space="preserve"> eru í hvoru liði og það lið sem vinnur 16 lotur sigrar.</w:t>
+      </w:r>
+      <w:r>
+        <w:rPr>
+          <w:rFonts w:ascii="Times New Roman" w:hAnsi="Times New Roman"/>
+          <w:sz w:val="24"/>
+          <w:szCs w:val="24"/>
+        </w:rPr>
+        <w:t xml:space="preserve"> </w:t>
+      </w:r>
+      <w:r>
+        <w:rPr>
+          <w:rFonts w:ascii="Times New Roman" w:hAnsi="Times New Roman"/>
+          <w:sz w:val="24"/>
+          <w:szCs w:val="24"/>
+        </w:rPr>
+        <w:t>Hálfleikur er þegar 15 lotur eru bú</w:t>
+      </w:r>
+      <w:r>
+        <w:rPr>
+          <w:rFonts w:ascii="Times New Roman" w:hAnsi="Times New Roman"/>
+          <w:sz w:val="24"/>
+          <w:szCs w:val="24"/>
+        </w:rPr>
+        <w:t xml:space="preserve">nar af leiknum og þá </w:t>
+      </w:r>
+      <w:r>
+        <w:rPr>
+          <w:rFonts w:ascii="Times New Roman" w:hAnsi="Times New Roman"/>
+          <w:sz w:val="24"/>
+          <w:szCs w:val="24"/>
+        </w:rPr>
+        <w:t>víxlast</w:t>
+      </w:r>
+      <w:r>
+        <w:rPr>
+          <w:rFonts w:ascii="Times New Roman" w:hAnsi="Times New Roman"/>
+          <w:sz w:val="24"/>
+          <w:szCs w:val="24"/>
+        </w:rPr>
+        <w:t xml:space="preserve"> liðin. Hver lota er 1:55 mín.</w:t>
+      </w:r>
+      <w:r>
+        <w:rPr>
+          <w:rFonts w:ascii="Times New Roman" w:hAnsi="Times New Roman"/>
+          <w:sz w:val="24"/>
+          <w:szCs w:val="24"/>
+        </w:rPr>
+        <w:t xml:space="preserve"> </w:t>
+      </w:r>
+      <w:r>
+        <w:rPr>
+          <w:rFonts w:ascii="Times New Roman" w:hAnsi="Times New Roman"/>
+          <w:sz w:val="24"/>
+          <w:szCs w:val="24"/>
+        </w:rPr>
+        <w:t>Hver leikur getur verið að hámarki 30 lotur</w:t>
+      </w:r>
+      <w:r>
+        <w:rPr>
+          <w:rFonts w:ascii="Times New Roman" w:hAnsi="Times New Roman"/>
+          <w:sz w:val="24"/>
+          <w:szCs w:val="24"/>
+        </w:rPr>
+        <w:t xml:space="preserve"> (sem endar væntanlega í 15:15 sem er jafntefli)</w:t>
+      </w:r>
+      <w:r>
+        <w:rPr>
+          <w:rFonts w:ascii="Times New Roman" w:hAnsi="Times New Roman"/>
+          <w:sz w:val="24"/>
+          <w:szCs w:val="24"/>
+        </w:rPr>
+        <w:t>.</w:t>
+      </w:r>
+    </w:p>
+    <w:p>
+      <w:pPr>
+        <w:spacing w:after="0"/>
+        <w:rPr>
+          <w:rFonts w:ascii="Times New Roman" w:hAnsi="Times New Roman"/>
+          <w:sz w:val="24"/>
+          <w:szCs w:val="24"/>
+        </w:rPr>
+      </w:pPr>
+    </w:p>
+    <w:p>
+      <w:pPr>
+        <w:spacing w:after="0"/>
+        <w:rPr>
+          <w:rFonts w:ascii="Times New Roman" w:hAnsi="Times New Roman"/>
+          <w:sz w:val="24"/>
+          <w:szCs w:val="24"/>
+        </w:rPr>
+      </w:pPr>
+      <w:r>
+        <w:rPr>
+          <w:rFonts w:ascii="Times New Roman" w:hAnsi="Times New Roman"/>
+          <w:sz w:val="24"/>
+          <w:szCs w:val="24"/>
+        </w:rPr>
+        <w:t>Til eru fimm leikþættir í CS:GO. Þeir heita Competative, Deathmatc</w:t>
+      </w:r>
+      <w:r>
+        <w:rPr>
+          <w:rFonts w:ascii="Times New Roman" w:hAnsi="Times New Roman"/>
+          <w:sz w:val="24"/>
+          <w:szCs w:val="24"/>
+        </w:rPr>
+        <w:t>h, Demolition, Arms R</w:t>
+      </w:r>
+      <w:r>
+        <w:rPr>
+          <w:rFonts w:ascii="Times New Roman" w:hAnsi="Times New Roman"/>
+          <w:sz w:val="24"/>
+          <w:szCs w:val="24"/>
+        </w:rPr>
+        <w:t>ace og Casual.</w:t>
+      </w:r>
+    </w:p>
+    <w:p>
+      <w:pPr>
+        <w:spacing w:after="0"/>
+        <w:rPr>
+          <w:rFonts w:ascii="Times New Roman" w:hAnsi="Times New Roman"/>
+          <w:sz w:val="24"/>
+          <w:szCs w:val="24"/>
+        </w:rPr>
+      </w:pPr>
+      <w:r>
+        <w:rPr>
+          <w:rFonts w:ascii="Times New Roman" w:hAnsi="Times New Roman"/>
+          <w:sz w:val="24"/>
+          <w:szCs w:val="24"/>
+        </w:rPr>
+        <w:t>Competative er aðal</w:t>
+      </w:r>
+      <w:r>
+        <w:rPr>
+          <w:rFonts w:ascii="Times New Roman" w:hAnsi="Times New Roman"/>
+          <w:sz w:val="24"/>
+          <w:szCs w:val="24"/>
+        </w:rPr>
+        <w:t xml:space="preserve"> kjarni leiksins.</w:t>
+      </w:r>
+    </w:p>
+    <w:p>
+      <w:pPr>
+        <w:spacing w:after="0"/>
+        <w:rPr>
+          <w:rFonts w:ascii="Times New Roman" w:hAnsi="Times New Roman"/>
+          <w:sz w:val="24"/>
+          <w:szCs w:val="24"/>
+        </w:rPr>
+      </w:pPr>
+      <w:r>
+        <w:rPr>
+          <w:rFonts w:ascii="Times New Roman" w:hAnsi="Times New Roman"/>
+          <w:sz w:val="24"/>
+          <w:szCs w:val="24"/>
+        </w:rPr>
+        <w:t>Hver spilari fær birt um hversu góð/ur hann er í Competative með merkjum. Hægt er að vera með eitt af 18 merkjum. Þau hafa hvert og eitt sitt heiti.</w:t>
+      </w:r>
+      <w:r>
+        <w:rPr>
+          <w:rFonts w:ascii="Times New Roman" w:hAnsi="Times New Roman"/>
+          <w:sz w:val="24"/>
+          <w:szCs w:val="24"/>
+        </w:rPr>
+        <w:t xml:space="preserve"> Þegar þú spilar svo Competative leik; ert þú settur á móti jafn góðum spilurum og þú sjálfur (með sama merki og þú).</w:t>
+      </w:r>
+    </w:p>
+    <w:p>
+      <w:pPr>
+        <w:spacing w:after="0"/>
+        <w:rPr>
+          <w:rFonts w:ascii="Times New Roman" w:hAnsi="Times New Roman"/>
+          <w:sz w:val="24"/>
+          <w:szCs w:val="24"/>
+        </w:rPr>
+      </w:pPr>
+    </w:p>
+    <w:p>
+      <w:pPr>
+        <w:spacing w:after="0"/>
+        <w:rPr>
+          <w:rFonts w:ascii="Times New Roman" w:hAnsi="Times New Roman"/>
+          <w:sz w:val="24"/>
+          <w:szCs w:val="24"/>
+        </w:rPr>
+      </w:pPr>
+      <w:r>
+        <w:rPr>
+          <w:rFonts w:ascii="Times New Roman" w:hAnsi="Times New Roman"/>
+          <w:sz w:val="24"/>
+          <w:szCs w:val="24"/>
+        </w:rPr>
+        <w:t>Hver og einn leikmaður hefur sinn pening til að kaupa vopn</w:t>
+      </w:r>
+      <w:r>
+        <w:rPr>
+          <w:rFonts w:ascii="Times New Roman" w:hAnsi="Times New Roman"/>
+          <w:sz w:val="24"/>
+          <w:szCs w:val="24"/>
+        </w:rPr>
+        <w:t xml:space="preserve"> sem gefinn er upp í dollurum</w:t>
+      </w:r>
+      <w:r>
+        <w:rPr>
+          <w:rFonts w:ascii="Times New Roman" w:hAnsi="Times New Roman"/>
+          <w:sz w:val="24"/>
+          <w:szCs w:val="24"/>
+        </w:rPr>
+        <w:t>. Peningurinn sem hver og einn fær</w:t>
+      </w:r>
+      <w:r>
+        <w:rPr>
+          <w:rFonts w:ascii="Times New Roman" w:hAnsi="Times New Roman"/>
+          <w:sz w:val="24"/>
+          <w:szCs w:val="24"/>
+        </w:rPr>
+        <w:t xml:space="preserve"> eftir hverja lotu</w:t>
+      </w:r>
+      <w:r>
+        <w:rPr>
+          <w:rFonts w:ascii="Times New Roman" w:hAnsi="Times New Roman"/>
+          <w:sz w:val="24"/>
+          <w:szCs w:val="24"/>
+        </w:rPr>
+        <w:t xml:space="preserve"> er mismunandi og fer eftir ýmsu; </w:t>
+      </w:r>
+      <w:r>
+        <w:rPr>
+          <w:rFonts w:ascii="Times New Roman" w:hAnsi="Times New Roman"/>
+          <w:sz w:val="24"/>
+          <w:szCs w:val="24"/>
+        </w:rPr>
+        <w:t xml:space="preserve">ef lið hans vann síðastliðna lotu, </w:t>
+      </w:r>
+      <w:r>
+        <w:rPr>
+          <w:rFonts w:ascii="Times New Roman" w:hAnsi="Times New Roman"/>
+          <w:sz w:val="24"/>
+          <w:szCs w:val="24"/>
+        </w:rPr>
+        <w:t xml:space="preserve">ef lið hans hefur tapað 1,2 eða 3 í röð fær hann </w:t>
+      </w:r>
+      <w:r>
+        <w:rPr>
+          <w:rFonts w:ascii="Times New Roman" w:hAnsi="Times New Roman"/>
+          <w:sz w:val="24"/>
+          <w:szCs w:val="24"/>
+        </w:rPr>
+        <w:t xml:space="preserve">ákveðinn pening, hvort viðkomandi drap óvin og með hvaða vopni, hvort viðkomandi sprengdi sprengjuna eða ef þú ert í Sérsveitinni þá er það hvort þú aftengdir sprengjuna. Svo er tekið af þér pening ef þú skaddar leikmann í þínu liði. </w:t>
+      </w:r>
+      <w:r>
+        <w:rPr>
+          <w:rFonts w:ascii="Times New Roman" w:hAnsi="Times New Roman"/>
+          <w:sz w:val="24"/>
+          <w:szCs w:val="24"/>
+        </w:rPr>
+        <w:t>Hæsta</w:t>
+      </w:r>
+      <w:r>
+        <w:rPr>
+          <w:rFonts w:ascii="Times New Roman" w:hAnsi="Times New Roman"/>
+          <w:sz w:val="24"/>
+          <w:szCs w:val="24"/>
+        </w:rPr>
+        <w:t xml:space="preserve"> upphæð sem hægt er að hafa er $16000.</w:t>
+      </w:r>
+    </w:p>
+    <w:p>
+      <w:pPr>
+        <w:spacing w:after="0"/>
+        <w:rPr>
+          <w:rFonts w:ascii="Times New Roman" w:hAnsi="Times New Roman"/>
+          <w:sz w:val="24"/>
+          <w:szCs w:val="24"/>
+        </w:rPr>
+      </w:pPr>
+      <w:r>
+        <w:rPr>
+          <w:rFonts w:ascii="Times New Roman" w:hAnsi="Times New Roman"/>
+          <w:sz w:val="24"/>
+          <w:szCs w:val="24"/>
+        </w:rPr>
+        <w:lastRenderedPageBreak/>
+        <w:t>Fyrsta lota leiks er alltaf ‘skammbyssu lotan’ því þá byrja allir með $800</w:t>
+      </w:r>
+      <w:r>
+        <w:rPr>
+          <w:rFonts w:ascii="Times New Roman" w:hAnsi="Times New Roman"/>
+          <w:sz w:val="24"/>
+          <w:szCs w:val="24"/>
+        </w:rPr>
+        <w:t xml:space="preserve"> (Sérsveitin og Hryðjuverkamennirnir)</w:t>
+      </w:r>
+      <w:r>
+        <w:rPr>
+          <w:rFonts w:ascii="Times New Roman" w:hAnsi="Times New Roman"/>
+          <w:sz w:val="24"/>
+          <w:szCs w:val="24"/>
+        </w:rPr>
+        <w:t>. Skammbyssa kostar frá $300 - $700 eftir því hvað þú kaupir. Þegar keyptir eru rifflar og skothelt vesti og handspren</w:t>
+      </w:r>
+      <w:r>
+        <w:rPr>
+          <w:rFonts w:ascii="Times New Roman" w:hAnsi="Times New Roman"/>
+          <w:sz w:val="24"/>
+          <w:szCs w:val="24"/>
+        </w:rPr>
+        <w:t xml:space="preserve">gjur kostar það ~$4700 - $6750. Lið þurfa að skipuleggja hvað skal kaupa og hvort allir </w:t>
+      </w:r>
+      <w:r>
+        <w:rPr>
+          <w:rFonts w:ascii="Times New Roman" w:hAnsi="Times New Roman"/>
+          <w:sz w:val="24"/>
+          <w:szCs w:val="24"/>
+        </w:rPr>
+        <w:t>eigi</w:t>
+      </w:r>
+      <w:r>
+        <w:rPr>
+          <w:rFonts w:ascii="Times New Roman" w:hAnsi="Times New Roman"/>
+          <w:sz w:val="24"/>
+          <w:szCs w:val="24"/>
+        </w:rPr>
+        <w:t xml:space="preserve"> ekki annars efni á því.</w:t>
+      </w:r>
+      <w:r>
+        <w:rPr>
+          <w:rFonts w:ascii="Times New Roman" w:hAnsi="Times New Roman"/>
+          <w:sz w:val="24"/>
+          <w:szCs w:val="24"/>
+        </w:rPr>
+        <w:t xml:space="preserve"> Ef liðið eiga ekki efni á nógu góðum vopnum er sparað fyrir næstu lotu, þegar er sparað er ekki ætlast til að teymið sigri þá lotu.</w:t>
+      </w:r>
+    </w:p>
+    <w:p>
+      <w:pPr>
+        <w:spacing w:after="0"/>
+        <w:rPr>
+          <w:rFonts w:ascii="Times New Roman" w:hAnsi="Times New Roman"/>
+          <w:sz w:val="24"/>
+          <w:szCs w:val="24"/>
+        </w:rPr>
+      </w:pPr>
+    </w:p>
+    <w:p>
+      <w:pPr>
+        <w:spacing w:after="0"/>
+        <w:rPr>
+          <w:rFonts w:ascii="Times New Roman" w:hAnsi="Times New Roman"/>
+          <w:sz w:val="24"/>
+          <w:szCs w:val="24"/>
+        </w:rPr>
+      </w:pPr>
+      <w:r>
+        <w:rPr>
+          <w:rFonts w:ascii="Times New Roman" w:hAnsi="Times New Roman"/>
+          <w:sz w:val="24"/>
+          <w:szCs w:val="24"/>
+        </w:rPr>
+        <w:t>CS:GO</w:t>
       </w:r>
       <w:bookmarkStart w:id="0" w:name="_GoBack"/>
       <w:bookmarkEnd w:id="0"/>
@@ -562,7 +1099,79 @@
           <w:sz w:val="24"/>
           <w:szCs w:val="24"/>
         </w:rPr>
-        <w:t xml:space="preserve"> mikilla vinsælda keyptu VALV</w:t>
+        <w:t xml:space="preserve"> er búinn að móta sitt eigið hagkerfi. Það hagkerfi snýst út</w:t>
+      </w:r>
+      <w:r>
+        <w:rPr>
+          <w:rFonts w:ascii="Times New Roman" w:hAnsi="Times New Roman"/>
+          <w:sz w:val="24"/>
+          <w:szCs w:val="24"/>
+        </w:rPr>
+        <w:t xml:space="preserve"> </w:t>
+      </w:r>
+      <w:r>
+        <w:rPr>
+          <w:rFonts w:ascii="Times New Roman" w:hAnsi="Times New Roman"/>
+          <w:sz w:val="24"/>
+          <w:szCs w:val="24"/>
+        </w:rPr>
+        <w:t>á ýmsa hluti sem þú getur átt í leiknum, þeir geta kostað á milli $</w:t>
+      </w:r>
+      <w:r>
+        <w:rPr>
+          <w:rFonts w:ascii="Times New Roman" w:hAnsi="Times New Roman"/>
+          <w:sz w:val="24"/>
+          <w:szCs w:val="24"/>
+        </w:rPr>
+        <w:t>0.01 - $30,000.0.</w:t>
+      </w:r>
+      <w:r>
+        <w:rPr>
+          <w:rFonts w:ascii="Times New Roman" w:hAnsi="Times New Roman"/>
+          <w:sz w:val="24"/>
+          <w:szCs w:val="24"/>
+        </w:rPr>
+        <w:t xml:space="preserve"> </w:t>
+      </w:r>
+      <w:r>
+        <w:rPr>
+          <w:rFonts w:ascii="Times New Roman" w:hAnsi="Times New Roman"/>
+          <w:sz w:val="24"/>
+          <w:szCs w:val="24"/>
+        </w:rPr>
+        <w:t xml:space="preserve">Ekki neinn af þeim hlutum sem hægt er að kaupa gefur þér meiri möguleika á að sigra óvini mans. Þeir eru aðeins fyrir útlit á byssum og fleirra. </w:t>
+      </w:r>
+      <w:r>
+        <w:rPr>
+          <w:rFonts w:ascii="Times New Roman" w:hAnsi="Times New Roman"/>
+          <w:sz w:val="24"/>
+          <w:szCs w:val="24"/>
+        </w:rPr>
+        <w:t>CS:GO</w:t>
+      </w:r>
+      <w:r>
+        <w:rPr>
+          <w:rFonts w:ascii="Times New Roman" w:hAnsi="Times New Roman"/>
+          <w:sz w:val="24"/>
+          <w:szCs w:val="24"/>
+        </w:rPr>
+        <w:t xml:space="preserve"> er næst mest spilaði lei</w:t>
+      </w:r>
+      <w:r>
+        <w:rPr>
+          <w:rFonts w:ascii="Times New Roman" w:hAnsi="Times New Roman"/>
+          <w:sz w:val="24"/>
+          <w:szCs w:val="24"/>
+        </w:rPr>
+        <w:t>kur á</w:t>
+      </w:r>
+      <w:r>
+        <w:rPr>
+          <w:rFonts w:ascii="Times New Roman" w:hAnsi="Times New Roman"/>
+          <w:sz w:val="24"/>
+          <w:szCs w:val="24"/>
+        </w:rPr>
+        <w:t xml:space="preserve"> eftir DOTA 2 og því þénar VALV</w:t>
       </w:r>
       <w:r>
         <w:rPr>
@@ -571,41 +1180,8 @@
           <w:szCs w:val="24"/>
           <w:vertAlign w:val="superscript"/>
         </w:rPr>
-        <w:t>E</w:t>
-      </w:r>
-      <w:r>
-        <w:rPr>
-          <w:rFonts w:ascii="Times New Roman" w:hAnsi="Times New Roman"/>
-          <w:sz w:val="24"/>
-          <w:szCs w:val="24"/>
-        </w:rPr>
-        <w:t xml:space="preserve"> hugmynd</w:t>
-      </w:r>
-      <w:r>
-        <w:rPr>
-          <w:rFonts w:ascii="Times New Roman" w:hAnsi="Times New Roman"/>
-          <w:sz w:val="24"/>
-          <w:szCs w:val="24"/>
-        </w:rPr>
-        <w:t>ina frá höfundunum. VALV</w:t>
-      </w:r>
-      <w:r>
-        <w:rPr>
-          <w:rFonts w:ascii="Times New Roman" w:hAnsi="Times New Roman"/>
-          <w:sz w:val="24"/>
-          <w:szCs w:val="24"/>
-          <w:vertAlign w:val="superscript"/>
-        </w:rPr>
         <w:t xml:space="preserve">E </w:t>
       </w:r>
-      <w:r>
-        <w:rPr>
-          <w:rFonts w:ascii="Times New Roman" w:hAnsi="Times New Roman"/>
-          <w:sz w:val="24"/>
-          <w:szCs w:val="24"/>
-        </w:rPr>
-        <w:t>gripu tækifærið og smíðuðu leik úr hugmyndinni og þannig varð Counter-Strike línan til.</w:t>
-      </w:r>
     </w:p>
     <w:p>
       <w:pPr>
@@ -616,9 +1192,28 @@
           <w:szCs w:val="24"/>
         </w:rPr>
       </w:pPr>
-    </w:p>
-    <w:p>
-      <w:pPr>
+      <w:r>
+        <w:rPr>
+          <w:rFonts w:ascii="Times New Roman" w:hAnsi="Times New Roman"/>
+          <w:sz w:val="24"/>
+          <w:szCs w:val="24"/>
+        </w:rPr>
+        <w:t>yfirgnæfandi háar upphæðir bara frá</w:t>
+      </w:r>
+      <w:r>
+        <w:rPr>
+          <w:rFonts w:ascii="Times New Roman" w:hAnsi="Times New Roman"/>
+          <w:sz w:val="24"/>
+          <w:szCs w:val="24"/>
+        </w:rPr>
+        <w:t xml:space="preserve"> CS:GO og sérstaklega þeim hlutum sem fólk kaupir.</w:t>
+      </w:r>
+    </w:p>
+    <w:p>
+      <w:pPr>
+        <w:tabs>
+          <w:tab w:val="left" w:pos="6930"/>
+        </w:tabs>
         <w:spacing w:after="0"/>
         <w:rPr>
           <w:rFonts w:ascii="Times New Roman" w:hAnsi="Times New Roman"/>
@@ -632,592 +1227,8 @@
           <w:sz w:val="24"/>
           <w:szCs w:val="24"/>
         </w:rPr>
-        <w:t xml:space="preserve">CS:GO spilast á sama vegu og aðrir Counter-Strike leikir. Spilarar spila eitt af tveimur liðum; Sérsveitin eða Hryðjuverkamenn. Bæði lið hafa mismunandi markmið, Sérsveitin eiga að koma veg fyrir </w:t>
-      </w:r>
-      <w:r>
-        <w:rPr>
-          <w:rFonts w:ascii="Times New Roman" w:hAnsi="Times New Roman"/>
-          <w:sz w:val="24"/>
-          <w:szCs w:val="24"/>
-        </w:rPr>
-        <w:t>H</w:t>
-      </w:r>
-      <w:r>
-        <w:rPr>
-          <w:rFonts w:ascii="Times New Roman" w:hAnsi="Times New Roman"/>
-          <w:sz w:val="24"/>
-          <w:szCs w:val="24"/>
-        </w:rPr>
-        <w:t xml:space="preserve">ryðjuverkamennina að sprengja </w:t>
-      </w:r>
-      <w:r>
-        <w:rPr>
-          <w:rFonts w:ascii="Times New Roman" w:hAnsi="Times New Roman"/>
-          <w:sz w:val="24"/>
-          <w:szCs w:val="24"/>
-        </w:rPr>
-        <w:t>eitt af tveimur svæðum</w:t>
-      </w:r>
-      <w:r>
-        <w:rPr>
-          <w:rFonts w:ascii="Times New Roman" w:hAnsi="Times New Roman"/>
-          <w:sz w:val="24"/>
-          <w:szCs w:val="24"/>
-        </w:rPr>
-        <w:t xml:space="preserve"> á kortinu eða á S</w:t>
-      </w:r>
-      <w:r>
-        <w:rPr>
-          <w:rFonts w:ascii="Times New Roman" w:hAnsi="Times New Roman"/>
-          <w:sz w:val="24"/>
-          <w:szCs w:val="24"/>
-        </w:rPr>
-        <w:t>érsveitin að bjarga gíslum sem H</w:t>
-      </w:r>
-      <w:r>
-        <w:rPr>
-          <w:rFonts w:ascii="Times New Roman" w:hAnsi="Times New Roman"/>
-          <w:sz w:val="24"/>
-          <w:szCs w:val="24"/>
-        </w:rPr>
-        <w:t>ryðjuv</w:t>
-      </w:r>
-      <w:r>
-        <w:rPr>
-          <w:rFonts w:ascii="Times New Roman" w:hAnsi="Times New Roman"/>
-          <w:sz w:val="24"/>
-          <w:szCs w:val="24"/>
-        </w:rPr>
-        <w:t xml:space="preserve">erkamennirnir eru með í haldi. Markmið fara eftir </w:t>
-      </w:r>
-      <w:r>
-        <w:rPr>
-          <w:rFonts w:ascii="Times New Roman" w:hAnsi="Times New Roman"/>
-          <w:sz w:val="24"/>
-          <w:szCs w:val="24"/>
-        </w:rPr>
-        <w:t>hvaða</w:t>
-      </w:r>
-      <w:r>
-        <w:rPr>
-          <w:rFonts w:ascii="Times New Roman" w:hAnsi="Times New Roman"/>
-          <w:sz w:val="24"/>
-          <w:szCs w:val="24"/>
-        </w:rPr>
-        <w:t xml:space="preserve"> borð er spilað (defuse/hostage)</w:t>
-      </w:r>
-      <w:r>
-        <w:rPr>
-          <w:rFonts w:ascii="Times New Roman" w:hAnsi="Times New Roman"/>
-          <w:sz w:val="24"/>
-          <w:szCs w:val="24"/>
-        </w:rPr>
-        <w:t>, sum borð eru sprengju-borð og önnur gísl-borð</w:t>
-      </w:r>
-      <w:r>
-        <w:rPr>
-          <w:rFonts w:ascii="Times New Roman" w:hAnsi="Times New Roman"/>
-          <w:sz w:val="24"/>
-          <w:szCs w:val="24"/>
-        </w:rPr>
-        <w:t>. Ekki geta spilendur valið hvort liðið þeir byrja sem (Sérsveitin/Hyriðjuverkamenn). Fimm</w:t>
-      </w:r>
-      <w:r>
-        <w:rPr>
-          <w:rFonts w:ascii="Times New Roman" w:hAnsi="Times New Roman"/>
-          <w:sz w:val="24"/>
-          <w:szCs w:val="24"/>
-        </w:rPr>
-        <w:t xml:space="preserve"> leikmenn</w:t>
-      </w:r>
-      <w:r>
-        <w:rPr>
-          <w:rFonts w:ascii="Times New Roman" w:hAnsi="Times New Roman"/>
-          <w:sz w:val="24"/>
-          <w:szCs w:val="24"/>
-        </w:rPr>
-        <w:t xml:space="preserve"> eru í hvoru liði og það lið sem vinnur 16 lotur sigrar.</w:t>
-      </w:r>
-      <w:r>
-        <w:rPr>
-          <w:rFonts w:ascii="Times New Roman" w:hAnsi="Times New Roman"/>
-          <w:sz w:val="24"/>
-          <w:szCs w:val="24"/>
-        </w:rPr>
-        <w:t xml:space="preserve"> </w:t>
-      </w:r>
-      <w:r>
-        <w:rPr>
-          <w:rFonts w:ascii="Times New Roman" w:hAnsi="Times New Roman"/>
-          <w:sz w:val="24"/>
-          <w:szCs w:val="24"/>
-        </w:rPr>
-        <w:t>Hálfleikur er þegar 15 lotur eru bú</w:t>
-      </w:r>
-      <w:r>
-        <w:rPr>
-          <w:rFonts w:ascii="Times New Roman" w:hAnsi="Times New Roman"/>
-          <w:sz w:val="24"/>
-          <w:szCs w:val="24"/>
-        </w:rPr>
-        <w:t xml:space="preserve">nar af leiknum og þá </w:t>
-      </w:r>
-      <w:r>
-        <w:rPr>
-          <w:rFonts w:ascii="Times New Roman" w:hAnsi="Times New Roman"/>
-          <w:sz w:val="24"/>
-          <w:szCs w:val="24"/>
-        </w:rPr>
-        <w:t>víxlast</w:t>
-      </w:r>
-      <w:r>
-        <w:rPr>
-          <w:rFonts w:ascii="Times New Roman" w:hAnsi="Times New Roman"/>
-          <w:sz w:val="24"/>
-          <w:szCs w:val="24"/>
-        </w:rPr>
-        <w:t xml:space="preserve"> liðin. Hver lota er 1:55 mín.</w:t>
-      </w:r>
-      <w:r>
-        <w:rPr>
-          <w:rFonts w:ascii="Times New Roman" w:hAnsi="Times New Roman"/>
-          <w:sz w:val="24"/>
-          <w:szCs w:val="24"/>
-        </w:rPr>
-        <w:t xml:space="preserve"> </w:t>
-      </w:r>
-      <w:r>
-        <w:rPr>
-          <w:rFonts w:ascii="Times New Roman" w:hAnsi="Times New Roman"/>
-          <w:sz w:val="24"/>
-          <w:szCs w:val="24"/>
-        </w:rPr>
-        <w:t>Hver leikur getur verið að hámarki 30 lotur</w:t>
-      </w:r>
-      <w:r>
-        <w:rPr>
-          <w:rFonts w:ascii="Times New Roman" w:hAnsi="Times New Roman"/>
-          <w:sz w:val="24"/>
-          <w:szCs w:val="24"/>
-        </w:rPr>
-        <w:t xml:space="preserve"> (sem endar væntanlega í 15:15 sem er jafntefli)</w:t>
-      </w:r>
-      <w:r>
-        <w:rPr>
-          <w:rFonts w:ascii="Times New Roman" w:hAnsi="Times New Roman"/>
-          <w:sz w:val="24"/>
-          <w:szCs w:val="24"/>
-        </w:rPr>
-        <w:t>.</w:t>
-      </w:r>
-    </w:p>
-    <w:p>
-      <w:pPr>
-        <w:spacing w:after="0"/>
-        <w:rPr>
-          <w:rFonts w:ascii="Times New Roman" w:hAnsi="Times New Roman"/>
-          <w:sz w:val="24"/>
-          <w:szCs w:val="24"/>
-        </w:rPr>
-      </w:pPr>
-    </w:p>
-    <w:p>
-      <w:pPr>
-        <w:spacing w:after="0"/>
-        <w:rPr>
-          <w:rFonts w:ascii="Times New Roman" w:hAnsi="Times New Roman"/>
-          <w:sz w:val="24"/>
-          <w:szCs w:val="24"/>
-        </w:rPr>
-      </w:pPr>
-      <w:r>
-        <w:rPr>
-          <w:rFonts w:ascii="Times New Roman" w:hAnsi="Times New Roman"/>
-          <w:sz w:val="24"/>
-          <w:szCs w:val="24"/>
-        </w:rPr>
-        <w:t>Til eru fimm leikþættir í CS:GO. Þeir heita Competative, Deathmatc</w:t>
-      </w:r>
-      <w:r>
-        <w:rPr>
-          <w:rFonts w:ascii="Times New Roman" w:hAnsi="Times New Roman"/>
-          <w:sz w:val="24"/>
-          <w:szCs w:val="24"/>
-        </w:rPr>
-        <w:t>h, Demolition, Arms R</w:t>
-      </w:r>
-      <w:r>
-        <w:rPr>
-          <w:rFonts w:ascii="Times New Roman" w:hAnsi="Times New Roman"/>
-          <w:sz w:val="24"/>
-          <w:szCs w:val="24"/>
-        </w:rPr>
-        <w:t>ace og Casual.</w:t>
-      </w:r>
-    </w:p>
-    <w:p>
-      <w:pPr>
-        <w:spacing w:after="0"/>
-        <w:rPr>
-          <w:rFonts w:ascii="Times New Roman" w:hAnsi="Times New Roman"/>
-          <w:sz w:val="24"/>
-          <w:szCs w:val="24"/>
-        </w:rPr>
-      </w:pPr>
-      <w:r>
-        <w:rPr>
-          <w:rFonts w:ascii="Times New Roman" w:hAnsi="Times New Roman"/>
-          <w:sz w:val="24"/>
-          <w:szCs w:val="24"/>
-        </w:rPr>
-        <w:t>Competative er aðal</w:t>
-      </w:r>
-      <w:r>
-        <w:rPr>
-          <w:rFonts w:ascii="Times New Roman" w:hAnsi="Times New Roman"/>
-          <w:sz w:val="24"/>
-          <w:szCs w:val="24"/>
-        </w:rPr>
-        <w:t xml:space="preserve"> kjarni leiksins.</w:t>
-      </w:r>
-    </w:p>
-    <w:p>
-      <w:pPr>
-        <w:spacing w:after="0"/>
-        <w:rPr>
-          <w:rFonts w:ascii="Times New Roman" w:hAnsi="Times New Roman"/>
-          <w:sz w:val="24"/>
-          <w:szCs w:val="24"/>
-        </w:rPr>
-      </w:pPr>
-      <w:r>
-        <w:rPr>
-          <w:rFonts w:ascii="Times New Roman" w:hAnsi="Times New Roman"/>
-          <w:sz w:val="24"/>
-          <w:szCs w:val="24"/>
-        </w:rPr>
-        <w:t>Hver spilari fær birt um hversu góð/ur hann er í Competative með merkjum. Hægt er að vera með eitt af 18 merkjum. Þau hafa hvert og eitt sitt heiti.</w:t>
-      </w:r>
-      <w:r>
-        <w:rPr>
-          <w:rFonts w:ascii="Times New Roman" w:hAnsi="Times New Roman"/>
-          <w:sz w:val="24"/>
-          <w:szCs w:val="24"/>
-        </w:rPr>
-        <w:t xml:space="preserve"> Þegar þú spilar svo Competative leik; ert þú settur á móti jafn góðum spilurum og þú sjálfur (með sama merki og þú).</w:t>
-      </w:r>
-    </w:p>
-    <w:p>
-      <w:pPr>
-        <w:spacing w:after="0"/>
-        <w:rPr>
-          <w:rFonts w:ascii="Times New Roman" w:hAnsi="Times New Roman"/>
-          <w:sz w:val="24"/>
-          <w:szCs w:val="24"/>
-        </w:rPr>
-      </w:pPr>
-    </w:p>
-    <w:p>
-      <w:pPr>
-        <w:spacing w:after="0"/>
-        <w:rPr>
-          <w:rFonts w:ascii="Times New Roman" w:hAnsi="Times New Roman"/>
-          <w:sz w:val="24"/>
-          <w:szCs w:val="24"/>
-        </w:rPr>
-      </w:pPr>
-      <w:r>
-        <w:rPr>
-          <w:rFonts w:ascii="Times New Roman" w:hAnsi="Times New Roman"/>
-          <w:sz w:val="24"/>
-          <w:szCs w:val="24"/>
-        </w:rPr>
-        <w:t>Hver og einn leikmaður hefur sinn pening til að kaupa vopn</w:t>
-      </w:r>
-      <w:r>
-        <w:rPr>
-          <w:rFonts w:ascii="Times New Roman" w:hAnsi="Times New Roman"/>
-          <w:sz w:val="24"/>
-          <w:szCs w:val="24"/>
-        </w:rPr>
-        <w:t xml:space="preserve"> sem gefinn er upp í dollurum</w:t>
-      </w:r>
-      <w:r>
-        <w:rPr>
-          <w:rFonts w:ascii="Times New Roman" w:hAnsi="Times New Roman"/>
-          <w:sz w:val="24"/>
-          <w:szCs w:val="24"/>
-        </w:rPr>
-        <w:t>. Peningurinn sem hver og einn fær</w:t>
-      </w:r>
-      <w:r>
-        <w:rPr>
-          <w:rFonts w:ascii="Times New Roman" w:hAnsi="Times New Roman"/>
-          <w:sz w:val="24"/>
-          <w:szCs w:val="24"/>
-        </w:rPr>
-        <w:t xml:space="preserve"> eftir hverja lotu</w:t>
-      </w:r>
-      <w:r>
-        <w:rPr>
-          <w:rFonts w:ascii="Times New Roman" w:hAnsi="Times New Roman"/>
-          <w:sz w:val="24"/>
-          <w:szCs w:val="24"/>
-        </w:rPr>
-        <w:t xml:space="preserve"> er mismunandi og fer eftir ýmsu; </w:t>
-      </w:r>
-      <w:r>
-        <w:rPr>
-          <w:rFonts w:ascii="Times New Roman" w:hAnsi="Times New Roman"/>
-          <w:sz w:val="24"/>
-          <w:szCs w:val="24"/>
-        </w:rPr>
-        <w:t xml:space="preserve">ef lið hans vann síðastliðna lotu, </w:t>
-      </w:r>
-      <w:r>
-        <w:rPr>
-          <w:rFonts w:ascii="Times New Roman" w:hAnsi="Times New Roman"/>
-          <w:sz w:val="24"/>
-          <w:szCs w:val="24"/>
-        </w:rPr>
-        <w:t xml:space="preserve">ef lið hans hefur tapað 1,2 eða 3 í röð fær hann </w:t>
-      </w:r>
-      <w:r>
-        <w:rPr>
-          <w:rFonts w:ascii="Times New Roman" w:hAnsi="Times New Roman"/>
-          <w:sz w:val="24"/>
-          <w:szCs w:val="24"/>
-        </w:rPr>
-        <w:t xml:space="preserve">ákveðinn pening, hvort viðkomandi drap óvin og með hvaða vopni, hvort viðkomandi sprengdi sprengjuna eða ef þú ert í Sérsveitinni þá er það hvort þú aftengdir sprengjuna. Svo er tekið af þér pening ef þú skaddar leikmann í þínu liði. </w:t>
-      </w:r>
-      <w:r>
-        <w:rPr>
-          <w:rFonts w:ascii="Times New Roman" w:hAnsi="Times New Roman"/>
-          <w:sz w:val="24"/>
-          <w:szCs w:val="24"/>
-        </w:rPr>
-        <w:t>Hæsta</w:t>
-      </w:r>
-      <w:r>
-        <w:rPr>
-          <w:rFonts w:ascii="Times New Roman" w:hAnsi="Times New Roman"/>
-          <w:sz w:val="24"/>
-          <w:szCs w:val="24"/>
-        </w:rPr>
-        <w:t xml:space="preserve"> upphæð sem hægt er að hafa er $16000.</w:t>
-      </w:r>
-    </w:p>
-    <w:p>
-      <w:pPr>
-        <w:spacing w:after="0"/>
-        <w:rPr>
-          <w:rFonts w:ascii="Times New Roman" w:hAnsi="Times New Roman"/>
-          <w:sz w:val="24"/>
-          <w:szCs w:val="24"/>
-        </w:rPr>
-      </w:pPr>
-      <w:r>
-        <w:rPr>
-          <w:rFonts w:ascii="Times New Roman" w:hAnsi="Times New Roman"/>
-          <w:sz w:val="24"/>
-          <w:szCs w:val="24"/>
-        </w:rPr>
-        <w:lastRenderedPageBreak/>
-        <w:t>Fyrsta lota leiks er alltaf ‘skammbyssu lotan’ því þá byrja allir með $800</w:t>
-      </w:r>
-      <w:r>
-        <w:rPr>
-          <w:rFonts w:ascii="Times New Roman" w:hAnsi="Times New Roman"/>
-          <w:sz w:val="24"/>
-          <w:szCs w:val="24"/>
-        </w:rPr>
-        <w:t xml:space="preserve"> (Sérsveitin og Hryðjuverkamennirnir)</w:t>
-      </w:r>
-      <w:r>
-        <w:rPr>
-          <w:rFonts w:ascii="Times New Roman" w:hAnsi="Times New Roman"/>
-          <w:sz w:val="24"/>
-          <w:szCs w:val="24"/>
-        </w:rPr>
-        <w:t>. Skammbyssa kostar frá $300 - $700 eftir því hvað þú kaupir. Þegar keyptir eru rifflar og skothelt vesti og handspren</w:t>
-      </w:r>
-      <w:r>
-        <w:rPr>
-          <w:rFonts w:ascii="Times New Roman" w:hAnsi="Times New Roman"/>
-          <w:sz w:val="24"/>
-          <w:szCs w:val="24"/>
-        </w:rPr>
-        <w:t xml:space="preserve">gjur kostar það ~$4700 - $6750. Lið þurfa að skipuleggja hvað skal kaupa og hvort allir </w:t>
-      </w:r>
-      <w:r>
-        <w:rPr>
-          <w:rFonts w:ascii="Times New Roman" w:hAnsi="Times New Roman"/>
-          <w:sz w:val="24"/>
-          <w:szCs w:val="24"/>
-        </w:rPr>
-        <w:t>eigi</w:t>
-      </w:r>
-      <w:r>
-        <w:rPr>
-          <w:rFonts w:ascii="Times New Roman" w:hAnsi="Times New Roman"/>
-          <w:sz w:val="24"/>
-          <w:szCs w:val="24"/>
-        </w:rPr>
-        <w:t xml:space="preserve"> ekki annars efni á því.</w:t>
-      </w:r>
-      <w:r>
-        <w:rPr>
-          <w:rFonts w:ascii="Times New Roman" w:hAnsi="Times New Roman"/>
-          <w:sz w:val="24"/>
-          <w:szCs w:val="24"/>
-        </w:rPr>
-        <w:t xml:space="preserve"> Ef liðið eiga ekki efni á nógu góðum vopnum er sparað fyrir næstu lotu, þegar er sparað er ekki ætlast til að teymið sigri þá lotu.</w:t>
-      </w:r>
-    </w:p>
-    <w:p>
-      <w:pPr>
-        <w:spacing w:after="0"/>
-        <w:rPr>
-          <w:rFonts w:ascii="Times New Roman" w:hAnsi="Times New Roman"/>
-          <w:sz w:val="24"/>
-          <w:szCs w:val="24"/>
-        </w:rPr>
-      </w:pPr>
-    </w:p>
-    <w:p>
-      <w:pPr>
-        <w:spacing w:after="0"/>
-        <w:rPr>
-          <w:rFonts w:ascii="Times New Roman" w:hAnsi="Times New Roman"/>
-          <w:sz w:val="24"/>
-          <w:szCs w:val="24"/>
-        </w:rPr>
-      </w:pPr>
-      <w:r>
-        <w:rPr>
-          <w:rFonts w:ascii="Times New Roman" w:hAnsi="Times New Roman"/>
-          <w:sz w:val="24"/>
-          <w:szCs w:val="24"/>
-        </w:rPr>
-        <w:t>Leikurinn er búinn að móta sitt eigið hagkerfi. Það hagkerfi snýst út</w:t>
-      </w:r>
-      <w:r>
-        <w:rPr>
-          <w:rFonts w:ascii="Times New Roman" w:hAnsi="Times New Roman"/>
-          <w:sz w:val="24"/>
-          <w:szCs w:val="24"/>
-        </w:rPr>
-        <w:t xml:space="preserve"> </w:t>
-      </w:r>
-      <w:r>
-        <w:rPr>
-          <w:rFonts w:ascii="Times New Roman" w:hAnsi="Times New Roman"/>
-          <w:sz w:val="24"/>
-          <w:szCs w:val="24"/>
-        </w:rPr>
-        <w:t>á ýmsa hluti sem þú getur átt í leiknum, þeir geta kostað á milli $</w:t>
-      </w:r>
-      <w:r>
-        <w:rPr>
-          <w:rFonts w:ascii="Times New Roman" w:hAnsi="Times New Roman"/>
-          <w:sz w:val="24"/>
-          <w:szCs w:val="24"/>
-        </w:rPr>
-        <w:t>0.01 - $30,000.0.</w:t>
-      </w:r>
-      <w:r>
-        <w:rPr>
-          <w:rFonts w:ascii="Times New Roman" w:hAnsi="Times New Roman"/>
-          <w:sz w:val="24"/>
-          <w:szCs w:val="24"/>
-        </w:rPr>
-        <w:t xml:space="preserve"> </w:t>
-      </w:r>
-      <w:r>
-        <w:rPr>
-          <w:rFonts w:ascii="Times New Roman" w:hAnsi="Times New Roman"/>
-          <w:sz w:val="24"/>
-          <w:szCs w:val="24"/>
-        </w:rPr>
-        <w:t xml:space="preserve">Ekki neinn af þeim hlutum sem hægt er að kaupa gefur þér meiri möguleika á að sigra óvini mans. Þeir eru aðeins fyrir útlit á byssum og fleirra. </w:t>
-      </w:r>
-      <w:r>
-        <w:rPr>
-          <w:rFonts w:ascii="Times New Roman" w:hAnsi="Times New Roman"/>
-          <w:sz w:val="24"/>
-          <w:szCs w:val="24"/>
-        </w:rPr>
-        <w:t>CS:GO</w:t>
-      </w:r>
-      <w:r>
-        <w:rPr>
-          <w:rFonts w:ascii="Times New Roman" w:hAnsi="Times New Roman"/>
-          <w:sz w:val="24"/>
-          <w:szCs w:val="24"/>
-        </w:rPr>
-        <w:t xml:space="preserve"> er næst mest spilaði lei</w:t>
-      </w:r>
-      <w:r>
-        <w:rPr>
-          <w:rFonts w:ascii="Times New Roman" w:hAnsi="Times New Roman"/>
-          <w:sz w:val="24"/>
-          <w:szCs w:val="24"/>
-        </w:rPr>
-        <w:t>kur á</w:t>
-      </w:r>
-      <w:r>
-        <w:rPr>
-          <w:rFonts w:ascii="Times New Roman" w:hAnsi="Times New Roman"/>
-          <w:sz w:val="24"/>
-          <w:szCs w:val="24"/>
-        </w:rPr>
-        <w:t xml:space="preserve"> eftir DOTA 2 og því þénar VALV</w:t>
-      </w:r>
-      <w:r>
-        <w:rPr>
-          <w:rFonts w:ascii="Times New Roman" w:hAnsi="Times New Roman"/>
-          <w:sz w:val="24"/>
-          <w:szCs w:val="24"/>
-          <w:vertAlign w:val="superscript"/>
-        </w:rPr>
-        <w:t xml:space="preserve">E </w:t>
-      </w:r>
-    </w:p>
-    <w:p>
-      <w:pPr>
-        <w:spacing w:after="0"/>
-        <w:rPr>
-          <w:rFonts w:ascii="Times New Roman" w:hAnsi="Times New Roman"/>
-          <w:sz w:val="24"/>
-          <w:szCs w:val="24"/>
-        </w:rPr>
-      </w:pPr>
-      <w:r>
-        <w:rPr>
-          <w:rFonts w:ascii="Times New Roman" w:hAnsi="Times New Roman"/>
-          <w:sz w:val="24"/>
-          <w:szCs w:val="24"/>
-        </w:rPr>
-        <w:t>yfirgnæfandi háar upphæðir bara frá</w:t>
-      </w:r>
-      <w:r>
-        <w:rPr>
-          <w:rFonts w:ascii="Times New Roman" w:hAnsi="Times New Roman"/>
-          <w:sz w:val="24"/>
-          <w:szCs w:val="24"/>
-        </w:rPr>
-        <w:t xml:space="preserve"> CS:GO og sérstaklega þeim hlutum sem fólk kaupir.</w:t>
-      </w:r>
-    </w:p>
-    <w:p>
-      <w:pPr>
-        <w:spacing w:after="0"/>
-        <w:rPr>
-          <w:rFonts w:ascii="Times New Roman" w:hAnsi="Times New Roman"/>
-          <w:sz w:val="24"/>
-          <w:szCs w:val="24"/>
-        </w:rPr>
-      </w:pPr>
+        <w:tab/>
+      </w:r>
     </w:p>
     <w:p>
       <w:pPr>
@@ -1775,7 +1786,7 @@
   <w:abstractNum w:abstractNumId="0">
     <w:nsid w:val="FFFFFF1D"/>
     <w:multiLevelType w:val="multilevel"/>
-    <w:tmpl w:val="0714F22A"/>
+    <w:tmpl w:val="DDC2F030"/>
     <w:lvl w:ilvl="0">
       <w:start w:val="1"/>
       <w:numFmt w:val="bullet"/>

</xml_diff>

<commit_message>
Bætti við myndum og uppfærði .html og css
</commit_message>
<xml_diff>
--- a/efni/Ritefni.docx
+++ b/efni/Ritefni.docx
@@ -622,7 +622,47 @@
           <w:sz w:val="24"/>
           <w:szCs w:val="24"/>
         </w:rPr>
-        <w:t xml:space="preserve">CS:GO spilast á sama vegu og aðrir Counter-Strike leikir. Spilarar spila eitt af tveimur liðum; Sérsveitin eða Hryðjuverkamenn. Bæði lið hafa mismunandi markmið, Sérsveitin eiga að koma veg fyrir </w:t>
+        <w:t>#</w:t>
+      </w:r>
+      <w:r>
+        <w:rPr>
+          <w:rFonts w:ascii="Times New Roman" w:hAnsi="Times New Roman"/>
+          <w:sz w:val="24"/>
+          <w:szCs w:val="24"/>
+        </w:rPr>
+        <w:t xml:space="preserve">CS:GO spilast á sama vegu og aðrir Counter-Strike leikir. Spilarar spila eitt af tveimur </w:t>
+      </w:r>
+      <w:r>
+        <w:rPr>
+          <w:rFonts w:ascii="Times New Roman" w:hAnsi="Times New Roman"/>
+          <w:sz w:val="24"/>
+          <w:szCs w:val="24"/>
+        </w:rPr>
+        <w:t>#</w:t>
+      </w:r>
+      <w:r>
+        <w:rPr>
+          <w:rFonts w:ascii="Times New Roman" w:hAnsi="Times New Roman"/>
+          <w:sz w:val="24"/>
+          <w:szCs w:val="24"/>
+        </w:rPr>
+        <w:t xml:space="preserve">liðum; Sérsveitin eða Hryðjuverkamenn. Bæði lið hafa mismunandi markmið, Sérsveitin </w:t>
+      </w:r>
+      <w:r>
+        <w:rPr>
+          <w:rFonts w:ascii="Times New Roman" w:hAnsi="Times New Roman"/>
+          <w:sz w:val="24"/>
+          <w:szCs w:val="24"/>
+        </w:rPr>
+        <w:t>#</w:t>
+      </w:r>
+      <w:r>
+        <w:rPr>
+          <w:rFonts w:ascii="Times New Roman" w:hAnsi="Times New Roman"/>
+          <w:sz w:val="24"/>
+          <w:szCs w:val="24"/>
+        </w:rPr>
+        <w:t xml:space="preserve">eiga að koma veg fyrir </w:t>
       </w:r>
       <w:r>
         <w:rPr>
@@ -654,7 +694,23 @@
           <w:sz w:val="24"/>
           <w:szCs w:val="24"/>
         </w:rPr>
-        <w:t xml:space="preserve"> á kortinu eða á S</w:t>
+        <w:t xml:space="preserve"> á kortinu </w:t>
+      </w:r>
+      <w:r>
+        <w:rPr>
+          <w:rFonts w:ascii="Times New Roman" w:hAnsi="Times New Roman"/>
+          <w:sz w:val="24"/>
+          <w:szCs w:val="24"/>
+        </w:rPr>
+        <w:t>#</w:t>
+      </w:r>
+      <w:r>
+        <w:rPr>
+          <w:rFonts w:ascii="Times New Roman" w:hAnsi="Times New Roman"/>
+          <w:sz w:val="24"/>
+          <w:szCs w:val="24"/>
+        </w:rPr>
+        <w:t>eða á S</w:t>
       </w:r>
       <w:r>
         <w:rPr>
@@ -678,7 +734,23 @@
           <w:sz w:val="24"/>
           <w:szCs w:val="24"/>
         </w:rPr>
-        <w:t xml:space="preserve">erkamennirnir eru með í haldi. Markmið fara eftir </w:t>
+        <w:t xml:space="preserve">erkamennirnir eru með í haldi. Markmið fara </w:t>
+      </w:r>
+      <w:r>
+        <w:rPr>
+          <w:rFonts w:ascii="Times New Roman" w:hAnsi="Times New Roman"/>
+          <w:sz w:val="24"/>
+          <w:szCs w:val="24"/>
+        </w:rPr>
+        <w:t>#</w:t>
+      </w:r>
+      <w:r>
+        <w:rPr>
+          <w:rFonts w:ascii="Times New Roman" w:hAnsi="Times New Roman"/>
+          <w:sz w:val="24"/>
+          <w:szCs w:val="24"/>
+        </w:rPr>
+        <w:t xml:space="preserve">eftir </w:t>
       </w:r>
       <w:r>
         <w:rPr>
@@ -710,15 +782,47 @@
           <w:sz w:val="24"/>
           <w:szCs w:val="24"/>
         </w:rPr>
-        <w:t>. Ekki geta spilendur valið hvort liðið þeir byrja sem (Sérsveitin/Hyriðjuverkamenn). Fimm</w:t>
-      </w:r>
-      <w:r>
-        <w:rPr>
-          <w:rFonts w:ascii="Times New Roman" w:hAnsi="Times New Roman"/>
-          <w:sz w:val="24"/>
-          <w:szCs w:val="24"/>
-        </w:rPr>
-        <w:t xml:space="preserve"> leikmenn</w:t>
+        <w:t xml:space="preserve">. </w:t>
+      </w:r>
+      <w:r>
+        <w:rPr>
+          <w:rFonts w:ascii="Times New Roman" w:hAnsi="Times New Roman"/>
+          <w:sz w:val="24"/>
+          <w:szCs w:val="24"/>
+        </w:rPr>
+        <w:t>#</w:t>
+      </w:r>
+      <w:r>
+        <w:rPr>
+          <w:rFonts w:ascii="Times New Roman" w:hAnsi="Times New Roman"/>
+          <w:sz w:val="24"/>
+          <w:szCs w:val="24"/>
+        </w:rPr>
+        <w:t>Ekki geta spilendur valið hvort liðið þeir byrja sem (Sérsveitin/Hyriðjuverkamenn). Fimm</w:t>
+      </w:r>
+      <w:r>
+        <w:rPr>
+          <w:rFonts w:ascii="Times New Roman" w:hAnsi="Times New Roman"/>
+          <w:sz w:val="24"/>
+          <w:szCs w:val="24"/>
+        </w:rPr>
+        <w:t xml:space="preserve"> </w:t>
+      </w:r>
+      <w:r>
+        <w:rPr>
+          <w:rFonts w:ascii="Times New Roman" w:hAnsi="Times New Roman"/>
+          <w:sz w:val="24"/>
+          <w:szCs w:val="24"/>
+        </w:rPr>
+        <w:t>#</w:t>
+      </w:r>
+      <w:r>
+        <w:rPr>
+          <w:rFonts w:ascii="Times New Roman" w:hAnsi="Times New Roman"/>
+          <w:sz w:val="24"/>
+          <w:szCs w:val="24"/>
+        </w:rPr>
+        <w:t>leikmenn</w:t>
       </w:r>
       <w:r>
         <w:rPr>
@@ -742,7 +846,23 @@
           <w:sz w:val="24"/>
           <w:szCs w:val="24"/>
         </w:rPr>
-        <w:t>Hálfleikur er þegar 15 lotur eru bú</w:t>
+        <w:t xml:space="preserve">Hálfleikur er þegar 15 lotur </w:t>
+      </w:r>
+      <w:r>
+        <w:rPr>
+          <w:rFonts w:ascii="Times New Roman" w:hAnsi="Times New Roman"/>
+          <w:sz w:val="24"/>
+          <w:szCs w:val="24"/>
+        </w:rPr>
+        <w:t>#</w:t>
+      </w:r>
+      <w:r>
+        <w:rPr>
+          <w:rFonts w:ascii="Times New Roman" w:hAnsi="Times New Roman"/>
+          <w:sz w:val="24"/>
+          <w:szCs w:val="24"/>
+        </w:rPr>
+        <w:t>eru bú</w:t>
       </w:r>
       <w:r>
         <w:rPr>
@@ -782,7 +902,23 @@
           <w:sz w:val="24"/>
           <w:szCs w:val="24"/>
         </w:rPr>
-        <w:t>Hver leikur getur verið að hámarki 30 lotur</w:t>
+        <w:t xml:space="preserve">Hver leikur getur verið að </w:t>
+      </w:r>
+      <w:r>
+        <w:rPr>
+          <w:rFonts w:ascii="Times New Roman" w:hAnsi="Times New Roman"/>
+          <w:sz w:val="24"/>
+          <w:szCs w:val="24"/>
+        </w:rPr>
+        <w:t>#</w:t>
+      </w:r>
+      <w:r>
+        <w:rPr>
+          <w:rFonts w:ascii="Times New Roman" w:hAnsi="Times New Roman"/>
+          <w:sz w:val="24"/>
+          <w:szCs w:val="24"/>
+        </w:rPr>
+        <w:t>hámarki 30 lotur</w:t>
       </w:r>
       <w:r>
         <w:rPr>
@@ -826,6 +962,14 @@
           <w:sz w:val="24"/>
           <w:szCs w:val="24"/>
         </w:rPr>
+        <w:t>#</w:t>
+      </w:r>
+      <w:r>
+        <w:rPr>
+          <w:rFonts w:ascii="Times New Roman" w:hAnsi="Times New Roman"/>
+          <w:sz w:val="24"/>
+          <w:szCs w:val="24"/>
+        </w:rPr>
         <w:t>Til eru fimm leikþættir í CS:GO. Þeir heita Competative, Deathmatc</w:t>
       </w:r>
       <w:r>
@@ -834,7 +978,23 @@
           <w:sz w:val="24"/>
           <w:szCs w:val="24"/>
         </w:rPr>
-        <w:t>h, Demolition, Arms R</w:t>
+        <w:t xml:space="preserve">h, Demolition, Arms </w:t>
+      </w:r>
+      <w:r>
+        <w:rPr>
+          <w:rFonts w:ascii="Times New Roman" w:hAnsi="Times New Roman"/>
+          <w:sz w:val="24"/>
+          <w:szCs w:val="24"/>
+        </w:rPr>
+        <w:t>#</w:t>
+      </w:r>
+      <w:r>
+        <w:rPr>
+          <w:rFonts w:ascii="Times New Roman" w:hAnsi="Times New Roman"/>
+          <w:sz w:val="24"/>
+          <w:szCs w:val="24"/>
+        </w:rPr>
+        <w:t>R</w:t>
       </w:r>
       <w:r>
         <w:rPr>
@@ -860,6 +1020,14 @@
           <w:sz w:val="24"/>
           <w:szCs w:val="24"/>
         </w:rPr>
+        <w:t>#</w:t>
+      </w:r>
+      <w:r>
+        <w:rPr>
+          <w:rFonts w:ascii="Times New Roman" w:hAnsi="Times New Roman"/>
+          <w:sz w:val="24"/>
+          <w:szCs w:val="24"/>
+        </w:rPr>
         <w:t>Competative er aðal</w:t>
       </w:r>
       <w:r>
@@ -886,15 +1054,55 @@
           <w:sz w:val="24"/>
           <w:szCs w:val="24"/>
         </w:rPr>
-        <w:t>Hver spilari fær birt um hversu góð/ur hann er í Competative með merkjum. Hægt er að vera með eitt af 18 merkjum. Þau hafa hvert og eitt sitt heiti.</w:t>
-      </w:r>
-      <w:r>
-        <w:rPr>
-          <w:rFonts w:ascii="Times New Roman" w:hAnsi="Times New Roman"/>
-          <w:sz w:val="24"/>
-          <w:szCs w:val="24"/>
-        </w:rPr>
-        <w:t xml:space="preserve"> Þegar þú spilar svo Competative leik; ert þú settur á móti jafn góðum spilurum og þú sjálfur (með sama merki og þú).</w:t>
+        <w:t>#</w:t>
+      </w:r>
+      <w:r>
+        <w:rPr>
+          <w:rFonts w:ascii="Times New Roman" w:hAnsi="Times New Roman"/>
+          <w:sz w:val="24"/>
+          <w:szCs w:val="24"/>
+        </w:rPr>
+        <w:t xml:space="preserve">Hver spilari fær birt um hversu góð/ur hann er í Competative með merkjum. Hægt er að vera </w:t>
+      </w:r>
+      <w:r>
+        <w:rPr>
+          <w:rFonts w:ascii="Times New Roman" w:hAnsi="Times New Roman"/>
+          <w:sz w:val="24"/>
+          <w:szCs w:val="24"/>
+        </w:rPr>
+        <w:t>#</w:t>
+      </w:r>
+      <w:r>
+        <w:rPr>
+          <w:rFonts w:ascii="Times New Roman" w:hAnsi="Times New Roman"/>
+          <w:sz w:val="24"/>
+          <w:szCs w:val="24"/>
+        </w:rPr>
+        <w:t>með eitt af 18 merkjum. Þau hafa hvert og eitt sitt heiti.</w:t>
+      </w:r>
+      <w:r>
+        <w:rPr>
+          <w:rFonts w:ascii="Times New Roman" w:hAnsi="Times New Roman"/>
+          <w:sz w:val="24"/>
+          <w:szCs w:val="24"/>
+        </w:rPr>
+        <w:t xml:space="preserve"> Þegar þú spilar svo Competative </w:t>
+      </w:r>
+      <w:r>
+        <w:rPr>
+          <w:rFonts w:ascii="Times New Roman" w:hAnsi="Times New Roman"/>
+          <w:sz w:val="24"/>
+          <w:szCs w:val="24"/>
+        </w:rPr>
+        <w:t>#</w:t>
+      </w:r>
+      <w:r>
+        <w:rPr>
+          <w:rFonts w:ascii="Times New Roman" w:hAnsi="Times New Roman"/>
+          <w:sz w:val="24"/>
+          <w:szCs w:val="24"/>
+        </w:rPr>
+        <w:t>leik; ert þú settur á móti jafn góðum spilurum og þú sjálfur (með sama merki og þú).</w:t>
       </w:r>
     </w:p>
     <w:p>
@@ -922,6 +1130,14 @@
           <w:sz w:val="24"/>
           <w:szCs w:val="24"/>
         </w:rPr>
+        <w:t>#</w:t>
+      </w:r>
+      <w:r>
+        <w:rPr>
+          <w:rFonts w:ascii="Times New Roman" w:hAnsi="Times New Roman"/>
+          <w:sz w:val="24"/>
+          <w:szCs w:val="24"/>
+        </w:rPr>
         <w:t>Hver og einn leikmaður hefur sinn pening til að kaupa vopn</w:t>
       </w:r>
       <w:r>
@@ -938,7 +1154,23 @@
           <w:sz w:val="24"/>
           <w:szCs w:val="24"/>
         </w:rPr>
-        <w:t>. Peningurinn sem hver og einn fær</w:t>
+        <w:t xml:space="preserve">. </w:t>
+      </w:r>
+      <w:r>
+        <w:rPr>
+          <w:rFonts w:ascii="Times New Roman" w:hAnsi="Times New Roman"/>
+          <w:sz w:val="24"/>
+          <w:szCs w:val="24"/>
+        </w:rPr>
+        <w:t>#</w:t>
+      </w:r>
+      <w:r>
+        <w:rPr>
+          <w:rFonts w:ascii="Times New Roman" w:hAnsi="Times New Roman"/>
+          <w:sz w:val="24"/>
+          <w:szCs w:val="24"/>
+        </w:rPr>
+        <w:t>Peningurinn sem hver og einn fær</w:t>
       </w:r>
       <w:r>
         <w:rPr>
@@ -962,7 +1194,23 @@
           <w:sz w:val="24"/>
           <w:szCs w:val="24"/>
         </w:rPr>
-        <w:t xml:space="preserve">ef lið hans vann síðastliðna lotu, </w:t>
+        <w:t xml:space="preserve">ef lið </w:t>
+      </w:r>
+      <w:r>
+        <w:rPr>
+          <w:rFonts w:ascii="Times New Roman" w:hAnsi="Times New Roman"/>
+          <w:sz w:val="24"/>
+          <w:szCs w:val="24"/>
+        </w:rPr>
+        <w:t>#</w:t>
+      </w:r>
+      <w:r>
+        <w:rPr>
+          <w:rFonts w:ascii="Times New Roman" w:hAnsi="Times New Roman"/>
+          <w:sz w:val="24"/>
+          <w:szCs w:val="24"/>
+        </w:rPr>
+        <w:t xml:space="preserve">hans vann síðastliðna lotu, </w:t>
       </w:r>
       <w:r>
         <w:rPr>
@@ -978,7 +1226,55 @@
           <w:sz w:val="24"/>
           <w:szCs w:val="24"/>
         </w:rPr>
-        <w:t xml:space="preserve">ákveðinn pening, hvort viðkomandi drap óvin og með hvaða vopni, hvort viðkomandi sprengdi sprengjuna eða ef þú ert í Sérsveitinni þá er það hvort þú aftengdir sprengjuna. Svo er tekið af þér pening ef þú skaddar leikmann í þínu liði. </w:t>
+        <w:t xml:space="preserve">ákveðinn pening, </w:t>
+      </w:r>
+      <w:r>
+        <w:rPr>
+          <w:rFonts w:ascii="Times New Roman" w:hAnsi="Times New Roman"/>
+          <w:sz w:val="24"/>
+          <w:szCs w:val="24"/>
+        </w:rPr>
+        <w:t>#</w:t>
+      </w:r>
+      <w:r>
+        <w:rPr>
+          <w:rFonts w:ascii="Times New Roman" w:hAnsi="Times New Roman"/>
+          <w:sz w:val="24"/>
+          <w:szCs w:val="24"/>
+        </w:rPr>
+        <w:t xml:space="preserve">hvort viðkomandi drap óvin og með hvaða vopni, hvort viðkomandi sprengdi sprengjuna eða </w:t>
+      </w:r>
+      <w:r>
+        <w:rPr>
+          <w:rFonts w:ascii="Times New Roman" w:hAnsi="Times New Roman"/>
+          <w:sz w:val="24"/>
+          <w:szCs w:val="24"/>
+        </w:rPr>
+        <w:t>#</w:t>
+      </w:r>
+      <w:r>
+        <w:rPr>
+          <w:rFonts w:ascii="Times New Roman" w:hAnsi="Times New Roman"/>
+          <w:sz w:val="24"/>
+          <w:szCs w:val="24"/>
+        </w:rPr>
+        <w:t xml:space="preserve">ef þú ert í Sérsveitinni þá er það hvort þú aftengdir sprengjuna. Svo er tekið af þér pening ef </w:t>
+      </w:r>
+      <w:r>
+        <w:rPr>
+          <w:rFonts w:ascii="Times New Roman" w:hAnsi="Times New Roman"/>
+          <w:sz w:val="24"/>
+          <w:szCs w:val="24"/>
+        </w:rPr>
+        <w:t>#</w:t>
+      </w:r>
+      <w:r>
+        <w:rPr>
+          <w:rFonts w:ascii="Times New Roman" w:hAnsi="Times New Roman"/>
+          <w:sz w:val="24"/>
+          <w:szCs w:val="24"/>
+        </w:rPr>
+        <w:t xml:space="preserve">þú skaddar leikmann í þínu liði. </w:t>
       </w:r>
       <w:r>
         <w:rPr>
@@ -1013,6 +1309,14 @@
           <w:szCs w:val="24"/>
         </w:rPr>
         <w:lastRenderedPageBreak/>
+        <w:t>#</w:t>
+      </w:r>
+      <w:r>
+        <w:rPr>
+          <w:rFonts w:ascii="Times New Roman" w:hAnsi="Times New Roman"/>
+          <w:sz w:val="24"/>
+          <w:szCs w:val="24"/>
+        </w:rPr>
         <w:t>Fyrsta lota leiks er alltaf ‘skammbyssu lotan’ því þá byrja allir með $800</w:t>
       </w:r>
       <w:r>
@@ -1021,23 +1325,71 @@
           <w:sz w:val="24"/>
           <w:szCs w:val="24"/>
         </w:rPr>
-        <w:t xml:space="preserve"> (Sérsveitin og Hryðjuverkamennirnir)</w:t>
-      </w:r>
-      <w:r>
-        <w:rPr>
-          <w:rFonts w:ascii="Times New Roman" w:hAnsi="Times New Roman"/>
-          <w:sz w:val="24"/>
-          <w:szCs w:val="24"/>
-        </w:rPr>
-        <w:t>. Skammbyssa kostar frá $300 - $700 eftir því hvað þú kaupir. Þegar keyptir eru rifflar og skothelt vesti og handspren</w:t>
-      </w:r>
-      <w:r>
-        <w:rPr>
-          <w:rFonts w:ascii="Times New Roman" w:hAnsi="Times New Roman"/>
-          <w:sz w:val="24"/>
-          <w:szCs w:val="24"/>
-        </w:rPr>
-        <w:t xml:space="preserve">gjur kostar það ~$4700 - $6750. Lið þurfa að skipuleggja hvað skal kaupa og hvort allir </w:t>
+        <w:t xml:space="preserve"> (Sérsveitin og </w:t>
+      </w:r>
+      <w:r>
+        <w:rPr>
+          <w:rFonts w:ascii="Times New Roman" w:hAnsi="Times New Roman"/>
+          <w:sz w:val="24"/>
+          <w:szCs w:val="24"/>
+        </w:rPr>
+        <w:t>#</w:t>
+      </w:r>
+      <w:r>
+        <w:rPr>
+          <w:rFonts w:ascii="Times New Roman" w:hAnsi="Times New Roman"/>
+          <w:sz w:val="24"/>
+          <w:szCs w:val="24"/>
+        </w:rPr>
+        <w:t>Hryðjuverkamennirnir)</w:t>
+      </w:r>
+      <w:r>
+        <w:rPr>
+          <w:rFonts w:ascii="Times New Roman" w:hAnsi="Times New Roman"/>
+          <w:sz w:val="24"/>
+          <w:szCs w:val="24"/>
+        </w:rPr>
+        <w:t xml:space="preserve">. Skammbyssa kostar frá $300 - $700 eftir því hvað þú kaupir. Þegar </w:t>
+      </w:r>
+      <w:r>
+        <w:rPr>
+          <w:rFonts w:ascii="Times New Roman" w:hAnsi="Times New Roman"/>
+          <w:sz w:val="24"/>
+          <w:szCs w:val="24"/>
+        </w:rPr>
+        <w:t>#</w:t>
+      </w:r>
+      <w:r>
+        <w:rPr>
+          <w:rFonts w:ascii="Times New Roman" w:hAnsi="Times New Roman"/>
+          <w:sz w:val="24"/>
+          <w:szCs w:val="24"/>
+        </w:rPr>
+        <w:t>keyptir eru rifflar og skothelt vesti og handspren</w:t>
+      </w:r>
+      <w:r>
+        <w:rPr>
+          <w:rFonts w:ascii="Times New Roman" w:hAnsi="Times New Roman"/>
+          <w:sz w:val="24"/>
+          <w:szCs w:val="24"/>
+        </w:rPr>
+        <w:t xml:space="preserve">gjur kostar það ~$4700 - $6750. Lið þurfa </w:t>
+      </w:r>
+      <w:r>
+        <w:rPr>
+          <w:rFonts w:ascii="Times New Roman" w:hAnsi="Times New Roman"/>
+          <w:sz w:val="24"/>
+          <w:szCs w:val="24"/>
+        </w:rPr>
+        <w:t>#</w:t>
+      </w:r>
+      <w:r>
+        <w:rPr>
+          <w:rFonts w:ascii="Times New Roman" w:hAnsi="Times New Roman"/>
+          <w:sz w:val="24"/>
+          <w:szCs w:val="24"/>
+        </w:rPr>
+        <w:t xml:space="preserve">að skipuleggja hvað skal kaupa og hvort allir </w:t>
       </w:r>
       <w:r>
         <w:rPr>
@@ -1061,7 +1413,39 @@
           <w:sz w:val="24"/>
           <w:szCs w:val="24"/>
         </w:rPr>
-        <w:t xml:space="preserve"> Ef liðið eiga ekki efni á nógu góðum vopnum er sparað fyrir næstu lotu, þegar er sparað er ekki ætlast til að teymið sigri þá lotu.</w:t>
+        <w:t xml:space="preserve"> Ef liðið eiga ekki </w:t>
+      </w:r>
+      <w:r>
+        <w:rPr>
+          <w:rFonts w:ascii="Times New Roman" w:hAnsi="Times New Roman"/>
+          <w:sz w:val="24"/>
+          <w:szCs w:val="24"/>
+        </w:rPr>
+        <w:t>#</w:t>
+      </w:r>
+      <w:r>
+        <w:rPr>
+          <w:rFonts w:ascii="Times New Roman" w:hAnsi="Times New Roman"/>
+          <w:sz w:val="24"/>
+          <w:szCs w:val="24"/>
+        </w:rPr>
+        <w:t xml:space="preserve">efni á nógu góðum vopnum er sparað fyrir næstu lotu, þegar er sparað er ekki ætlast til að </w:t>
+      </w:r>
+      <w:r>
+        <w:rPr>
+          <w:rFonts w:ascii="Times New Roman" w:hAnsi="Times New Roman"/>
+          <w:sz w:val="24"/>
+          <w:szCs w:val="24"/>
+        </w:rPr>
+        <w:t>#</w:t>
+      </w:r>
+      <w:r>
+        <w:rPr>
+          <w:rFonts w:ascii="Times New Roman" w:hAnsi="Times New Roman"/>
+          <w:sz w:val="24"/>
+          <w:szCs w:val="24"/>
+        </w:rPr>
+        <w:t>teymið sigri þá lotu.</w:t>
       </w:r>
     </w:p>
     <w:p>
@@ -1089,10 +1473,16 @@
           <w:sz w:val="24"/>
           <w:szCs w:val="24"/>
         </w:rPr>
+        <w:t>#</w:t>
+      </w:r>
+      <w:r>
+        <w:rPr>
+          <w:rFonts w:ascii="Times New Roman" w:hAnsi="Times New Roman"/>
+          <w:sz w:val="24"/>
+          <w:szCs w:val="24"/>
+        </w:rPr>
         <w:t>CS:GO</w:t>
       </w:r>
-      <w:bookmarkStart w:id="0" w:name="_GoBack"/>
-      <w:bookmarkEnd w:id="0"/>
       <w:r>
         <w:rPr>
           <w:rFonts w:ascii="Times New Roman" w:hAnsi="Times New Roman"/>
@@ -1115,7 +1505,23 @@
           <w:sz w:val="24"/>
           <w:szCs w:val="24"/>
         </w:rPr>
-        <w:t>á ýmsa hluti sem þú getur átt í leiknum, þeir geta kostað á milli $</w:t>
+        <w:t xml:space="preserve">á ýmsa hluti sem þú getur </w:t>
+      </w:r>
+      <w:r>
+        <w:rPr>
+          <w:rFonts w:ascii="Times New Roman" w:hAnsi="Times New Roman"/>
+          <w:sz w:val="24"/>
+          <w:szCs w:val="24"/>
+        </w:rPr>
+        <w:t>#</w:t>
+      </w:r>
+      <w:r>
+        <w:rPr>
+          <w:rFonts w:ascii="Times New Roman" w:hAnsi="Times New Roman"/>
+          <w:sz w:val="24"/>
+          <w:szCs w:val="24"/>
+        </w:rPr>
+        <w:t>átt í leiknum, þeir geta kostað á milli $</w:t>
       </w:r>
       <w:r>
         <w:rPr>
@@ -1139,7 +1545,39 @@
           <w:sz w:val="24"/>
           <w:szCs w:val="24"/>
         </w:rPr>
-        <w:t xml:space="preserve">Ekki neinn af þeim hlutum sem hægt er að kaupa gefur þér meiri möguleika á að sigra óvini mans. Þeir eru aðeins fyrir útlit á byssum og fleirra. </w:t>
+        <w:t xml:space="preserve">Ekki neinn af þeim hlutum sem </w:t>
+      </w:r>
+      <w:r>
+        <w:rPr>
+          <w:rFonts w:ascii="Times New Roman" w:hAnsi="Times New Roman"/>
+          <w:sz w:val="24"/>
+          <w:szCs w:val="24"/>
+        </w:rPr>
+        <w:t>#</w:t>
+      </w:r>
+      <w:r>
+        <w:rPr>
+          <w:rFonts w:ascii="Times New Roman" w:hAnsi="Times New Roman"/>
+          <w:sz w:val="24"/>
+          <w:szCs w:val="24"/>
+        </w:rPr>
+        <w:t xml:space="preserve">hægt er að kaupa gefur þér meiri möguleika á að sigra óvini mans. Þeir eru aðeins fyrir útlit á </w:t>
+      </w:r>
+      <w:r>
+        <w:rPr>
+          <w:rFonts w:ascii="Times New Roman" w:hAnsi="Times New Roman"/>
+          <w:sz w:val="24"/>
+          <w:szCs w:val="24"/>
+        </w:rPr>
+        <w:t>#</w:t>
+      </w:r>
+      <w:r>
+        <w:rPr>
+          <w:rFonts w:ascii="Times New Roman" w:hAnsi="Times New Roman"/>
+          <w:sz w:val="24"/>
+          <w:szCs w:val="24"/>
+        </w:rPr>
+        <w:t xml:space="preserve">byssum og fleirra. </w:t>
       </w:r>
       <w:r>
         <w:rPr>
@@ -1192,6 +1630,14 @@
           <w:szCs w:val="24"/>
         </w:rPr>
       </w:pPr>
+      <w:r>
+        <w:rPr>
+          <w:rFonts w:ascii="Times New Roman" w:hAnsi="Times New Roman"/>
+          <w:sz w:val="24"/>
+          <w:szCs w:val="24"/>
+        </w:rPr>
+        <w:t>#</w:t>
+      </w:r>
       <w:r>
         <w:rPr>
           <w:rFonts w:ascii="Times New Roman" w:hAnsi="Times New Roman"/>
@@ -1586,7 +2032,31 @@
           <w:sz w:val="24"/>
           <w:szCs w:val="24"/>
         </w:rPr>
-        <w:t>Áhorfendur mótanna er það sem keyrir þau áfram. Án þess að það væri þessi áhugi á leiknum væri ekki hægt að h</w:t>
+        <w:t>#</w:t>
+      </w:r>
+      <w:r>
+        <w:rPr>
+          <w:rFonts w:ascii="Times New Roman" w:hAnsi="Times New Roman"/>
+          <w:sz w:val="24"/>
+          <w:szCs w:val="24"/>
+        </w:rPr>
+        <w:t xml:space="preserve">Áhorfendur mótanna er það sem keyrir þau áfram. Án þess að það væri þessi áhugi á </w:t>
+      </w:r>
+      <w:r>
+        <w:rPr>
+          <w:rFonts w:ascii="Times New Roman" w:hAnsi="Times New Roman"/>
+          <w:sz w:val="24"/>
+          <w:szCs w:val="24"/>
+        </w:rPr>
+        <w:t>#</w:t>
+      </w:r>
+      <w:r>
+        <w:rPr>
+          <w:rFonts w:ascii="Times New Roman" w:hAnsi="Times New Roman"/>
+          <w:sz w:val="24"/>
+          <w:szCs w:val="24"/>
+        </w:rPr>
+        <w:t>leiknum væri ekki hægt að h</w:t>
       </w:r>
       <w:r>
         <w:rPr>
@@ -1610,15 +2080,47 @@
           <w:sz w:val="24"/>
           <w:szCs w:val="24"/>
         </w:rPr>
-        <w:t>mis síðu í heiminum Twitch.tv þann 29 jan 2017. Þá voru 1,026,236 áhorfendur að horfa á</w:t>
-      </w:r>
-      <w:r>
-        <w:rPr>
-          <w:rFonts w:ascii="Times New Roman" w:hAnsi="Times New Roman"/>
-          <w:sz w:val="24"/>
-          <w:szCs w:val="24"/>
-        </w:rPr>
-        <w:t xml:space="preserve"> stórmót, þar var</w:t>
+        <w:t xml:space="preserve">mis síðu í </w:t>
+      </w:r>
+      <w:r>
+        <w:rPr>
+          <w:rFonts w:ascii="Times New Roman" w:hAnsi="Times New Roman"/>
+          <w:sz w:val="24"/>
+          <w:szCs w:val="24"/>
+        </w:rPr>
+        <w:t>#</w:t>
+      </w:r>
+      <w:r>
+        <w:rPr>
+          <w:rFonts w:ascii="Times New Roman" w:hAnsi="Times New Roman"/>
+          <w:sz w:val="24"/>
+          <w:szCs w:val="24"/>
+        </w:rPr>
+        <w:t>heiminum Twitch.tv þann 29 jan 2017. Þá voru 1,026,236 áhorfendur að horfa á</w:t>
+      </w:r>
+      <w:r>
+        <w:rPr>
+          <w:rFonts w:ascii="Times New Roman" w:hAnsi="Times New Roman"/>
+          <w:sz w:val="24"/>
+          <w:szCs w:val="24"/>
+        </w:rPr>
+        <w:t xml:space="preserve"> stórmót, þar </w:t>
+      </w:r>
+      <w:r>
+        <w:rPr>
+          <w:rFonts w:ascii="Times New Roman" w:hAnsi="Times New Roman"/>
+          <w:sz w:val="24"/>
+          <w:szCs w:val="24"/>
+        </w:rPr>
+        <w:t>#</w:t>
+      </w:r>
+      <w:r>
+        <w:rPr>
+          <w:rFonts w:ascii="Times New Roman" w:hAnsi="Times New Roman"/>
+          <w:sz w:val="24"/>
+          <w:szCs w:val="24"/>
+        </w:rPr>
+        <w:t>var</w:t>
       </w:r>
       <w:r>
         <w:rPr>
@@ -1642,7 +2144,23 @@
           <w:sz w:val="24"/>
           <w:szCs w:val="24"/>
         </w:rPr>
-        <w:t xml:space="preserve"> á milli liðanna Virtus Pro og Australis. Áður var metið 890,000 áhorfendur hjá Twitch.tv. </w:t>
+        <w:t xml:space="preserve"> á milli liðanna Virtus Pro og Australis. Áður var metið 890,000 áhorfendur hjá </w:t>
+      </w:r>
+      <w:r>
+        <w:rPr>
+          <w:rFonts w:ascii="Times New Roman" w:hAnsi="Times New Roman"/>
+          <w:sz w:val="24"/>
+          <w:szCs w:val="24"/>
+        </w:rPr>
+        <w:t>#</w:t>
+      </w:r>
+      <w:r>
+        <w:rPr>
+          <w:rFonts w:ascii="Times New Roman" w:hAnsi="Times New Roman"/>
+          <w:sz w:val="24"/>
+          <w:szCs w:val="24"/>
+        </w:rPr>
+        <w:t xml:space="preserve">Twitch.tv. </w:t>
       </w:r>
       <w:r>
         <w:rPr>
@@ -1666,7 +2184,25 @@
           <w:sz w:val="24"/>
           <w:szCs w:val="24"/>
         </w:rPr>
-        <w:t xml:space="preserve"> CS:GO reynast vera flestir karlkyns og eru allt á milli 12 – 35 ára, flestir þó ~16 – 25 ára</w:t>
+        <w:t xml:space="preserve"> CS:GO reynast vera flestir karlkyns og eru allt á milli 12 </w:t>
+      </w:r>
+      <w:r>
+        <w:rPr>
+          <w:rFonts w:ascii="Times New Roman" w:hAnsi="Times New Roman"/>
+          <w:sz w:val="24"/>
+          <w:szCs w:val="24"/>
+        </w:rPr>
+        <w:t>#</w:t>
+      </w:r>
+      <w:bookmarkStart w:id="0" w:name="_GoBack"/>
+      <w:bookmarkEnd w:id="0"/>
+      <w:r>
+        <w:rPr>
+          <w:rFonts w:ascii="Times New Roman" w:hAnsi="Times New Roman"/>
+          <w:sz w:val="24"/>
+          <w:szCs w:val="24"/>
+        </w:rPr>
+        <w:t>– 35 ára, flestir þó ~16 – 25 ára</w:t>
       </w:r>
       <w:r>
         <w:rPr>
@@ -1679,6 +2215,9 @@
     </w:p>
     <w:p>
       <w:pPr>
+        <w:tabs>
+          <w:tab w:val="left" w:pos="2430"/>
+        </w:tabs>
         <w:spacing w:after="0"/>
         <w:rPr>
           <w:rFonts w:ascii="Times New Roman" w:hAnsi="Times New Roman"/>
@@ -1686,6 +2225,14 @@
           <w:szCs w:val="24"/>
         </w:rPr>
       </w:pPr>
+      <w:r>
+        <w:rPr>
+          <w:rFonts w:ascii="Times New Roman" w:hAnsi="Times New Roman"/>
+          <w:sz w:val="24"/>
+          <w:szCs w:val="24"/>
+        </w:rPr>
+        <w:tab/>
+      </w:r>
     </w:p>
     <w:p>
       <w:pPr>
@@ -1694,33 +2241,83 @@
           <w:rFonts w:ascii="Times New Roman" w:hAnsi="Times New Roman"/>
           <w:sz w:val="24"/>
           <w:szCs w:val="24"/>
+        </w:rPr>
+      </w:pPr>
+      <w:r>
+        <w:rPr>
+          <w:rFonts w:ascii="Times New Roman" w:hAnsi="Times New Roman"/>
+          <w:sz w:val="24"/>
+          <w:szCs w:val="24"/>
+        </w:rPr>
+        <w:t>#</w:t>
+      </w:r>
+      <w:r>
+        <w:rPr>
+          <w:rFonts w:ascii="Times New Roman" w:hAnsi="Times New Roman"/>
+          <w:sz w:val="24"/>
+          <w:szCs w:val="24"/>
+        </w:rPr>
+        <w:t>Stuðningur leiksins sýnir að hann er ekkert að fara neitt á næstunni. VALV</w:t>
+      </w:r>
+      <w:r>
+        <w:rPr>
+          <w:rFonts w:ascii="Times New Roman" w:hAnsi="Times New Roman"/>
+          <w:sz w:val="24"/>
+          <w:szCs w:val="24"/>
           <w:vertAlign w:val="superscript"/>
         </w:rPr>
-      </w:pPr>
-      <w:r>
-        <w:rPr>
-          <w:rFonts w:ascii="Times New Roman" w:hAnsi="Times New Roman"/>
-          <w:sz w:val="24"/>
-          <w:szCs w:val="24"/>
-        </w:rPr>
-        <w:t>Stuðningur leiksins sýnir að hann er ekkert að fara neitt á næstunni. VALV</w:t>
-      </w:r>
-      <w:r>
+        <w:t xml:space="preserve">E </w:t>
+      </w:r>
+      <w:r>
+        <w:rPr>
+          <w:rFonts w:ascii="Times New Roman" w:hAnsi="Times New Roman"/>
+          <w:sz w:val="24"/>
+          <w:szCs w:val="24"/>
+        </w:rPr>
+        <w:t xml:space="preserve">viðhalda afar </w:t>
+      </w:r>
+      <w:r>
+        <w:rPr>
+          <w:rFonts w:ascii="Times New Roman" w:hAnsi="Times New Roman"/>
+          <w:sz w:val="24"/>
+          <w:szCs w:val="24"/>
+        </w:rPr>
+        <w:t>#</w:t>
+      </w:r>
+      <w:r>
+        <w:rPr>
+          <w:rFonts w:ascii="Times New Roman" w:hAnsi="Times New Roman"/>
+          <w:sz w:val="24"/>
+          <w:szCs w:val="24"/>
+        </w:rPr>
+        <w:t>vel</w:t>
+      </w:r>
+    </w:p>
+    <w:p>
+      <w:pPr>
+        <w:spacing w:after="0"/>
         <w:rPr>
           <w:rFonts w:ascii="Times New Roman" w:hAnsi="Times New Roman"/>
           <w:sz w:val="24"/>
           <w:szCs w:val="24"/>
           <w:vertAlign w:val="superscript"/>
         </w:rPr>
-        <w:t xml:space="preserve">E </w:t>
-      </w:r>
-      <w:r>
-        <w:rPr>
-          <w:rFonts w:ascii="Times New Roman" w:hAnsi="Times New Roman"/>
-          <w:sz w:val="24"/>
-          <w:szCs w:val="24"/>
-        </w:rPr>
-        <w:t>viðhalda afar vel CS:GO og eru alltaf að bæta nýjum hlutum við leikinn. Leikurinn er sífe</w:t>
+      </w:pPr>
+      <w:r>
+        <w:rPr>
+          <w:rFonts w:ascii="Times New Roman" w:hAnsi="Times New Roman"/>
+          <w:sz w:val="24"/>
+          <w:szCs w:val="24"/>
+        </w:rPr>
+        <w:t>#</w:t>
+      </w:r>
+      <w:r>
+        <w:rPr>
+          <w:rFonts w:ascii="Times New Roman" w:hAnsi="Times New Roman"/>
+          <w:sz w:val="24"/>
+          <w:szCs w:val="24"/>
+        </w:rPr>
+        <w:t>CS:GO og eru alltaf að bæta nýjum hlutum við leikinn. Leikurinn er sífe</w:t>
       </w:r>
       <w:r>
         <w:rPr>
@@ -1752,7 +2349,39 @@
           <w:sz w:val="24"/>
           <w:szCs w:val="24"/>
         </w:rPr>
-        <w:t xml:space="preserve"> nýja spilara og vekur mikilla athygli í tölvuleikjaheiminum. Þrátt fyrir að leikurinn hefur verið til síðan 2012, er samt alltaf verið að finna</w:t>
+        <w:t xml:space="preserve"> nýja </w:t>
+      </w:r>
+      <w:r>
+        <w:rPr>
+          <w:rFonts w:ascii="Times New Roman" w:hAnsi="Times New Roman"/>
+          <w:sz w:val="24"/>
+          <w:szCs w:val="24"/>
+        </w:rPr>
+        <w:t>#</w:t>
+      </w:r>
+      <w:r>
+        <w:rPr>
+          <w:rFonts w:ascii="Times New Roman" w:hAnsi="Times New Roman"/>
+          <w:sz w:val="24"/>
+          <w:szCs w:val="24"/>
+        </w:rPr>
+        <w:t xml:space="preserve">spilara og vekur mikilla athygli í tölvuleikjaheiminum. Þrátt fyrir að leikurinn hefur verið til </w:t>
+      </w:r>
+      <w:r>
+        <w:rPr>
+          <w:rFonts w:ascii="Times New Roman" w:hAnsi="Times New Roman"/>
+          <w:sz w:val="24"/>
+          <w:szCs w:val="24"/>
+        </w:rPr>
+        <w:t>#</w:t>
+      </w:r>
+      <w:r>
+        <w:rPr>
+          <w:rFonts w:ascii="Times New Roman" w:hAnsi="Times New Roman"/>
+          <w:sz w:val="24"/>
+          <w:szCs w:val="24"/>
+        </w:rPr>
+        <w:t>síðan 2012, er samt alltaf verið að finna</w:t>
       </w:r>
       <w:r>
         <w:rPr>
@@ -1768,7 +2397,39 @@
           <w:sz w:val="24"/>
           <w:szCs w:val="24"/>
         </w:rPr>
-        <w:t xml:space="preserve"> ýmsa galla. Oft sér maður þá tilkynnta á reddit síðu CS:GO þar sem rúm hálf miljón mans lesa reglulega meðal annars deilir það samfélag myndskeiðum og skrifa um CS:GO.</w:t>
+        <w:t xml:space="preserve"> ýmsa galla. Oft sér maður þá tilkynnta á </w:t>
+      </w:r>
+      <w:r>
+        <w:rPr>
+          <w:rFonts w:ascii="Times New Roman" w:hAnsi="Times New Roman"/>
+          <w:sz w:val="24"/>
+          <w:szCs w:val="24"/>
+        </w:rPr>
+        <w:t>#</w:t>
+      </w:r>
+      <w:r>
+        <w:rPr>
+          <w:rFonts w:ascii="Times New Roman" w:hAnsi="Times New Roman"/>
+          <w:sz w:val="24"/>
+          <w:szCs w:val="24"/>
+        </w:rPr>
+        <w:t xml:space="preserve">reddit síðu CS:GO þar sem rúm hálf miljón mans lesa reglulega meðal annars deilir það </w:t>
+      </w:r>
+      <w:r>
+        <w:rPr>
+          <w:rFonts w:ascii="Times New Roman" w:hAnsi="Times New Roman"/>
+          <w:sz w:val="24"/>
+          <w:szCs w:val="24"/>
+        </w:rPr>
+        <w:t>#</w:t>
+      </w:r>
+      <w:r>
+        <w:rPr>
+          <w:rFonts w:ascii="Times New Roman" w:hAnsi="Times New Roman"/>
+          <w:sz w:val="24"/>
+          <w:szCs w:val="24"/>
+        </w:rPr>
+        <w:t>samfélag myndskeiðum og skrifa um CS:GO.</w:t>
       </w:r>
     </w:p>
     <w:sectPr>

</xml_diff>

<commit_message>
Vefsíðan kláruð af mestu leyti
</commit_message>
<xml_diff>
--- a/efni/Ritefni.docx
+++ b/efni/Ritefni.docx
@@ -241,6 +241,16 @@
           <w:sz w:val="24"/>
           <w:szCs w:val="24"/>
         </w:rPr>
+        <w:t>#</w:t>
+      </w:r>
+      <w:bookmarkStart w:id="0" w:name="_GoBack"/>
+      <w:bookmarkEnd w:id="0"/>
+      <w:r>
+        <w:rPr>
+          <w:rFonts w:ascii="Times New Roman" w:hAnsi="Times New Roman"/>
+          <w:sz w:val="24"/>
+          <w:szCs w:val="24"/>
+        </w:rPr>
         <w:t>Counter-Strike: Global Offensive er fyrstu persónu</w:t>
       </w:r>
       <w:r>
@@ -289,7 +299,23 @@
           <w:sz w:val="24"/>
           <w:szCs w:val="24"/>
         </w:rPr>
-        <w:t xml:space="preserve"> af fyrirtækinu VALV</w:t>
+        <w:t xml:space="preserve"> af fyrirtækinu </w:t>
+      </w:r>
+      <w:r>
+        <w:rPr>
+          <w:rFonts w:ascii="Times New Roman" w:hAnsi="Times New Roman"/>
+          <w:sz w:val="24"/>
+          <w:szCs w:val="24"/>
+        </w:rPr>
+        <w:t>#</w:t>
+      </w:r>
+      <w:r>
+        <w:rPr>
+          <w:rFonts w:ascii="Times New Roman" w:hAnsi="Times New Roman"/>
+          <w:sz w:val="24"/>
+          <w:szCs w:val="24"/>
+        </w:rPr>
+        <w:t>VALV</w:t>
       </w:r>
       <w:r>
         <w:rPr>
@@ -334,6 +360,14 @@
           <w:sz w:val="24"/>
           <w:szCs w:val="24"/>
         </w:rPr>
+        <w:t>#</w:t>
+      </w:r>
+      <w:r>
+        <w:rPr>
+          <w:rFonts w:ascii="Times New Roman" w:hAnsi="Times New Roman"/>
+          <w:sz w:val="24"/>
+          <w:szCs w:val="24"/>
+        </w:rPr>
         <w:t>CS:GO er nýasti leikurinn í C</w:t>
       </w:r>
       <w:r>
@@ -392,6 +426,14 @@
           <w:sz w:val="24"/>
           <w:szCs w:val="24"/>
         </w:rPr>
+        <w:t>#</w:t>
+      </w:r>
+      <w:r>
+        <w:rPr>
+          <w:rFonts w:ascii="Times New Roman" w:hAnsi="Times New Roman"/>
+          <w:sz w:val="24"/>
+          <w:szCs w:val="24"/>
+        </w:rPr>
         <w:t>Counter-Strike tölvuleikir</w:t>
       </w:r>
       <w:r>
@@ -472,7 +514,23 @@
           <w:sz w:val="24"/>
           <w:szCs w:val="24"/>
         </w:rPr>
-        <w:t>lega hugmynd leiksins</w:t>
+        <w:t xml:space="preserve">lega </w:t>
+      </w:r>
+      <w:r>
+        <w:rPr>
+          <w:rFonts w:ascii="Times New Roman" w:hAnsi="Times New Roman"/>
+          <w:sz w:val="24"/>
+          <w:szCs w:val="24"/>
+        </w:rPr>
+        <w:t>#</w:t>
+      </w:r>
+      <w:r>
+        <w:rPr>
+          <w:rFonts w:ascii="Times New Roman" w:hAnsi="Times New Roman"/>
+          <w:sz w:val="24"/>
+          <w:szCs w:val="24"/>
+        </w:rPr>
+        <w:t>hugmynd leiksins</w:t>
       </w:r>
       <w:r>
         <w:rPr>
@@ -536,6 +594,14 @@
           <w:sz w:val="24"/>
           <w:szCs w:val="24"/>
         </w:rPr>
+        <w:t>#</w:t>
+      </w:r>
+      <w:r>
+        <w:rPr>
+          <w:rFonts w:ascii="Times New Roman" w:hAnsi="Times New Roman"/>
+          <w:sz w:val="24"/>
+          <w:szCs w:val="24"/>
+        </w:rPr>
         <w:t>Jess "Cliffe" Cliffe</w:t>
       </w:r>
       <w:r>
@@ -577,7 +643,23 @@
           <w:sz w:val="24"/>
           <w:szCs w:val="24"/>
         </w:rPr>
-        <w:t>ina frá höfundunum. VALV</w:t>
+        <w:t xml:space="preserve">ina frá </w:t>
+      </w:r>
+      <w:r>
+        <w:rPr>
+          <w:rFonts w:ascii="Times New Roman" w:hAnsi="Times New Roman"/>
+          <w:sz w:val="24"/>
+          <w:szCs w:val="24"/>
+        </w:rPr>
+        <w:t>#</w:t>
+      </w:r>
+      <w:r>
+        <w:rPr>
+          <w:rFonts w:ascii="Times New Roman" w:hAnsi="Times New Roman"/>
+          <w:sz w:val="24"/>
+          <w:szCs w:val="24"/>
+        </w:rPr>
+        <w:t>höfundunum. VALV</w:t>
       </w:r>
       <w:r>
         <w:rPr>
@@ -594,7 +676,23 @@
           <w:sz w:val="24"/>
           <w:szCs w:val="24"/>
         </w:rPr>
-        <w:t>gripu tækifærið og smíðuðu leik úr hugmyndinni og þannig varð Counter-Strike línan til.</w:t>
+        <w:t xml:space="preserve">gripu tækifærið og smíðuðu leik úr hugmyndinni og þannig varð </w:t>
+      </w:r>
+      <w:r>
+        <w:rPr>
+          <w:rFonts w:ascii="Times New Roman" w:hAnsi="Times New Roman"/>
+          <w:sz w:val="24"/>
+          <w:szCs w:val="24"/>
+        </w:rPr>
+        <w:t>#</w:t>
+      </w:r>
+      <w:r>
+        <w:rPr>
+          <w:rFonts w:ascii="Times New Roman" w:hAnsi="Times New Roman"/>
+          <w:sz w:val="24"/>
+          <w:szCs w:val="24"/>
+        </w:rPr>
+        <w:t>Counter-Strike línan til.</w:t>
       </w:r>
     </w:p>
     <w:p>
@@ -1692,6 +1790,14 @@
           <w:sz w:val="24"/>
           <w:szCs w:val="24"/>
         </w:rPr>
+        <w:t>#</w:t>
+      </w:r>
+      <w:r>
+        <w:rPr>
+          <w:rFonts w:ascii="Times New Roman" w:hAnsi="Times New Roman"/>
+          <w:sz w:val="24"/>
+          <w:szCs w:val="24"/>
+        </w:rPr>
         <w:t xml:space="preserve">Framtíð CS:GO lofar afar góðu. </w:t>
       </w:r>
       <w:r>
@@ -1751,6 +1857,14 @@
           <w:sz w:val="24"/>
           <w:szCs w:val="24"/>
         </w:rPr>
+        <w:t>#</w:t>
+      </w:r>
+      <w:r>
+        <w:rPr>
+          <w:rFonts w:ascii="Times New Roman" w:hAnsi="Times New Roman"/>
+          <w:sz w:val="24"/>
+          <w:szCs w:val="24"/>
+        </w:rPr>
         <w:t>spilarar eru alltaf að koma upp. Þeir byrja 16 ára margir og e</w:t>
       </w:r>
       <w:r>
@@ -1778,6 +1892,14 @@
           <w:sz w:val="24"/>
           <w:szCs w:val="24"/>
         </w:rPr>
+        <w:t>#</w:t>
+      </w:r>
+      <w:r>
+        <w:rPr>
+          <w:rFonts w:ascii="Times New Roman" w:hAnsi="Times New Roman"/>
+          <w:sz w:val="24"/>
+          <w:szCs w:val="24"/>
+        </w:rPr>
         <w:t>18 ára og upp.</w:t>
       </w:r>
       <w:r>
@@ -1805,6 +1927,14 @@
           <w:sz w:val="24"/>
           <w:szCs w:val="24"/>
         </w:rPr>
+        <w:t>#</w:t>
+      </w:r>
+      <w:r>
+        <w:rPr>
+          <w:rFonts w:ascii="Times New Roman" w:hAnsi="Times New Roman"/>
+          <w:sz w:val="24"/>
+          <w:szCs w:val="24"/>
+        </w:rPr>
         <w:t>önnur lönd.</w:t>
       </w:r>
       <w:r>
@@ -1872,6 +2002,14 @@
           <w:sz w:val="24"/>
           <w:szCs w:val="24"/>
         </w:rPr>
+        <w:t>#</w:t>
+      </w:r>
+      <w:r>
+        <w:rPr>
+          <w:rFonts w:ascii="Times New Roman" w:hAnsi="Times New Roman"/>
+          <w:sz w:val="24"/>
+          <w:szCs w:val="24"/>
+        </w:rPr>
         <w:t xml:space="preserve">stórmót sem </w:t>
       </w:r>
       <w:r>
@@ -1937,7 +2075,7 @@
           <w:sz w:val="24"/>
           <w:szCs w:val="24"/>
         </w:rPr>
-        <w:t>0.0. Annars eru þau minni mót</w:t>
+        <w:t>0.0. Annars eru þau minni</w:t>
       </w:r>
     </w:p>
     <w:p>
@@ -1956,6 +2094,30 @@
           <w:sz w:val="24"/>
           <w:szCs w:val="24"/>
         </w:rPr>
+        <w:t>#</w:t>
+      </w:r>
+      <w:r>
+        <w:rPr>
+          <w:rFonts w:ascii="Times New Roman" w:hAnsi="Times New Roman"/>
+          <w:sz w:val="24"/>
+          <w:szCs w:val="24"/>
+        </w:rPr>
+        <w:t>mót</w:t>
+      </w:r>
+      <w:r>
+        <w:rPr>
+          <w:rFonts w:ascii="Times New Roman" w:hAnsi="Times New Roman"/>
+          <w:sz w:val="24"/>
+          <w:szCs w:val="24"/>
+        </w:rPr>
+        <w:t xml:space="preserve"> </w:t>
+      </w:r>
+      <w:r>
+        <w:rPr>
+          <w:rFonts w:ascii="Times New Roman" w:hAnsi="Times New Roman"/>
+          <w:sz w:val="24"/>
+          <w:szCs w:val="24"/>
+        </w:rPr>
         <w:t xml:space="preserve">allt frá </w:t>
       </w:r>
       <w:r>
@@ -2194,8 +2356,6 @@
         </w:rPr>
         <w:t>#</w:t>
       </w:r>
-      <w:bookmarkStart w:id="0" w:name="_GoBack"/>
-      <w:bookmarkEnd w:id="0"/>
       <w:r>
         <w:rPr>
           <w:rFonts w:ascii="Times New Roman" w:hAnsi="Times New Roman"/>

</xml_diff>